<commit_message>
manuale tecnico finito, manca javadoc
</commit_message>
<xml_diff>
--- a/Manuale Tecnico progetto TheKnife.docx
+++ b/Manuale Tecnico progetto TheKnife.docx
@@ -85,66 +85,78 @@
           <w:sz w:val="44"/>
           <w:szCs w:val="44"/>
         </w:rPr>
-        <w:tab/>
-        <w:t>Mukhin</w:t>
-      </w:r>
-    </w:p>
-    <w:p>
-      <w:pPr>
+        <w:t xml:space="preserve"> </w:t>
+      </w:r>
+      <w:r>
         <w:rPr>
           <w:sz w:val="44"/>
           <w:szCs w:val="44"/>
         </w:rPr>
-      </w:pPr>
-      <w:r>
+        <w:t>Mukhin</w:t>
+      </w:r>
+    </w:p>
+    <w:p>
+      <w:pPr>
         <w:rPr>
           <w:sz w:val="44"/>
           <w:szCs w:val="44"/>
         </w:rPr>
-        <w:t xml:space="preserve">De </w:t>
-      </w:r>
+      </w:pPr>
       <w:r>
         <w:rPr>
           <w:sz w:val="44"/>
           <w:szCs w:val="44"/>
         </w:rPr>
-        <w:t>G</w:t>
+        <w:t xml:space="preserve">De </w:t>
       </w:r>
       <w:r>
         <w:rPr>
           <w:sz w:val="44"/>
           <w:szCs w:val="44"/>
         </w:rPr>
-        <w:t>iorgi</w:t>
+        <w:t>G</w:t>
       </w:r>
       <w:r>
         <w:rPr>
           <w:sz w:val="44"/>
           <w:szCs w:val="44"/>
         </w:rPr>
-        <w:tab/>
-        <w:t>Filippo</w:t>
-      </w:r>
-    </w:p>
-    <w:p>
-      <w:pPr>
+        <w:t>iorgi</w:t>
+      </w:r>
+      <w:r>
         <w:rPr>
           <w:sz w:val="44"/>
           <w:szCs w:val="44"/>
         </w:rPr>
-      </w:pPr>
+        <w:t xml:space="preserve"> </w:t>
+      </w:r>
       <w:r>
         <w:rPr>
           <w:sz w:val="44"/>
           <w:szCs w:val="44"/>
         </w:rPr>
-        <w:t>Magrin</w:t>
-      </w:r>
-      <w:r>
+        <w:t>Filippo</w:t>
+      </w:r>
+    </w:p>
+    <w:p>
+      <w:pPr>
         <w:rPr>
           <w:sz w:val="44"/>
           <w:szCs w:val="44"/>
         </w:rPr>
+      </w:pPr>
+      <w:r>
+        <w:rPr>
+          <w:sz w:val="44"/>
+          <w:szCs w:val="44"/>
+        </w:rPr>
+        <w:t>Magrin</w:t>
+      </w:r>
+      <w:r>
+        <w:rPr>
+          <w:sz w:val="44"/>
+          <w:szCs w:val="44"/>
+        </w:rPr>
         <w:tab/>
         <w:t>Nicolò</w:t>
       </w:r>
@@ -161,15 +173,7 @@
           <w:sz w:val="44"/>
           <w:szCs w:val="44"/>
         </w:rPr>
-        <w:t xml:space="preserve">Caredda </w:t>
-      </w:r>
-      <w:r>
-        <w:rPr>
-          <w:sz w:val="44"/>
-          <w:szCs w:val="44"/>
-        </w:rPr>
-        <w:tab/>
-        <w:t>Anna Eleonora</w:t>
+        <w:t>Caredda Anna Eleonora</w:t>
       </w:r>
     </w:p>
     <w:p>
@@ -203,7 +207,21 @@
           <w:sz w:val="44"/>
           <w:szCs w:val="44"/>
         </w:rPr>
-        <w:t>23/06/2025</w:t>
+        <w:t>2</w:t>
+      </w:r>
+      <w:r>
+        <w:rPr>
+          <w:sz w:val="44"/>
+          <w:szCs w:val="44"/>
+        </w:rPr>
+        <w:t>6</w:t>
+      </w:r>
+      <w:r>
+        <w:rPr>
+          <w:sz w:val="44"/>
+          <w:szCs w:val="44"/>
+        </w:rPr>
+        <w:t>/06/2025</w:t>
       </w:r>
     </w:p>
     <w:p>
@@ -237,21 +255,15 @@
           <w:sz w:val="44"/>
           <w:szCs w:val="44"/>
         </w:rPr>
-        <w:t>v1.1</w:t>
-      </w:r>
-    </w:p>
-    <w:p>
-      <w:pPr>
-        <w:tabs>
-          <w:tab w:val="left" w:pos="1008"/>
-        </w:tabs>
-        <w:rPr>
-          <w:b/>
-          <w:bCs/>
+        <w:t>v1.</w:t>
+      </w:r>
+      <w:r>
+        <w:rPr>
           <w:sz w:val="44"/>
           <w:szCs w:val="44"/>
         </w:rPr>
-      </w:pPr>
+        <w:t>3</w:t>
+      </w:r>
     </w:p>
     <w:p>
       <w:pPr>
@@ -333,6 +345,9 @@
     </w:p>
     <w:p>
       <w:pPr>
+        <w:tabs>
+          <w:tab w:val="left" w:pos="1008"/>
+        </w:tabs>
         <w:rPr>
           <w:b/>
           <w:bCs/>
@@ -344,6 +359,16 @@
     <w:p>
       <w:pPr>
         <w:rPr>
+          <w:b/>
+          <w:bCs/>
+          <w:sz w:val="44"/>
+          <w:szCs w:val="44"/>
+        </w:rPr>
+      </w:pPr>
+    </w:p>
+    <w:p>
+      <w:pPr>
+        <w:rPr>
           <w:sz w:val="24"/>
           <w:szCs w:val="24"/>
         </w:rPr>
@@ -376,6 +401,16 @@
         <w:lastRenderedPageBreak/>
         <w:t>Indice</w:t>
       </w:r>
+    </w:p>
+    <w:p>
+      <w:pPr>
+        <w:spacing w:after="0"/>
+        <w:ind w:left="360"/>
+        <w:rPr>
+          <w:sz w:val="28"/>
+          <w:szCs w:val="28"/>
+        </w:rPr>
+      </w:pPr>
     </w:p>
     <w:p>
       <w:pPr>
@@ -395,7 +430,7 @@
           <w:sz w:val="28"/>
           <w:szCs w:val="28"/>
         </w:rPr>
-        <w:t>Introduzione</w:t>
+        <w:t>Architettura dell'Applicazione</w:t>
       </w:r>
       <w:r>
         <w:rPr>
@@ -421,51 +456,58 @@
           <w:sz w:val="28"/>
           <w:szCs w:val="28"/>
         </w:rPr>
-        <w:t>1.1.</w:t>
-      </w:r>
-      <w:r>
-        <w:rPr>
+        <w:t>1</w:t>
+      </w:r>
+      <w:r>
+        <w:rPr>
+          <w:b/>
+          <w:bCs/>
           <w:sz w:val="28"/>
           <w:szCs w:val="28"/>
         </w:rPr>
-        <w:t xml:space="preserve"> Scopo del Documento </w:t>
-      </w:r>
-    </w:p>
-    <w:p>
-      <w:pPr>
-        <w:spacing w:after="0"/>
-        <w:ind w:left="360" w:firstLine="348"/>
+        <w:t>.1.</w:t>
+      </w:r>
+      <w:r>
         <w:rPr>
           <w:sz w:val="28"/>
           <w:szCs w:val="28"/>
         </w:rPr>
-      </w:pPr>
-      <w:r>
-        <w:rPr>
-          <w:b/>
-          <w:bCs/>
+        <w:t xml:space="preserve"> Panoramica Generale e Struttura dei Package </w:t>
+      </w:r>
+    </w:p>
+    <w:p>
+      <w:pPr>
+        <w:ind w:left="360" w:firstLine="348"/>
+        <w:rPr>
           <w:sz w:val="28"/>
           <w:szCs w:val="28"/>
         </w:rPr>
-        <w:t>1.2.</w:t>
-      </w:r>
-      <w:r>
-        <w:rPr>
+      </w:pPr>
+      <w:r>
+        <w:rPr>
+          <w:b/>
+          <w:bCs/>
           <w:sz w:val="28"/>
           <w:szCs w:val="28"/>
         </w:rPr>
-        <w:t xml:space="preserve"> Contesto del Progetto</w:t>
-      </w:r>
-    </w:p>
-    <w:p>
-      <w:pPr>
-        <w:spacing w:after="0"/>
-        <w:ind w:left="360"/>
-        <w:rPr>
+        <w:t>1</w:t>
+      </w:r>
+      <w:r>
+        <w:rPr>
+          <w:b/>
+          <w:bCs/>
           <w:sz w:val="28"/>
           <w:szCs w:val="28"/>
         </w:rPr>
-      </w:pPr>
+        <w:t>.3.</w:t>
+      </w:r>
+      <w:r>
+        <w:rPr>
+          <w:sz w:val="28"/>
+          <w:szCs w:val="28"/>
+        </w:rPr>
+        <w:t xml:space="preserve"> Scelte Architetturali</w:t>
+      </w:r>
     </w:p>
     <w:p>
       <w:pPr>
@@ -485,7 +527,7 @@
           <w:sz w:val="28"/>
           <w:szCs w:val="28"/>
         </w:rPr>
-        <w:t>Architettura dell'Applicazione</w:t>
+        <w:t>Strutture Dati e Gestione dei File</w:t>
       </w:r>
       <w:r>
         <w:rPr>
@@ -498,7 +540,7 @@
     <w:p>
       <w:pPr>
         <w:spacing w:after="0"/>
-        <w:ind w:left="360" w:firstLine="348"/>
+        <w:ind w:left="720"/>
         <w:rPr>
           <w:sz w:val="28"/>
           <w:szCs w:val="28"/>
@@ -511,65 +553,92 @@
           <w:sz w:val="28"/>
           <w:szCs w:val="28"/>
         </w:rPr>
-        <w:t>2.1.</w:t>
-      </w:r>
-      <w:r>
-        <w:rPr>
+        <w:t>2</w:t>
+      </w:r>
+      <w:r>
+        <w:rPr>
+          <w:b/>
+          <w:bCs/>
           <w:sz w:val="28"/>
           <w:szCs w:val="28"/>
         </w:rPr>
-        <w:t xml:space="preserve"> Panoramica Generale e Struttura dei Package </w:t>
-      </w:r>
-    </w:p>
-    <w:p>
-      <w:pPr>
-        <w:spacing w:after="0"/>
-        <w:ind w:left="360" w:firstLine="348"/>
+        <w:t>.1.</w:t>
+      </w:r>
+      <w:r>
         <w:rPr>
           <w:sz w:val="28"/>
           <w:szCs w:val="28"/>
         </w:rPr>
-      </w:pPr>
-      <w:r>
-        <w:rPr>
-          <w:b/>
-          <w:bCs/>
+        <w:t xml:space="preserve"> Entità</w:t>
+      </w:r>
+    </w:p>
+    <w:p>
+      <w:pPr>
+        <w:spacing w:after="0"/>
+        <w:ind w:left="720"/>
+        <w:rPr>
           <w:sz w:val="28"/>
           <w:szCs w:val="28"/>
         </w:rPr>
-        <w:t>2.2.</w:t>
-      </w:r>
-      <w:r>
-        <w:rPr>
+      </w:pPr>
+      <w:r>
+        <w:rPr>
+          <w:b/>
+          <w:bCs/>
           <w:sz w:val="28"/>
           <w:szCs w:val="28"/>
         </w:rPr>
-        <w:t xml:space="preserve"> Descrizione dei Layer </w:t>
-      </w:r>
-    </w:p>
-    <w:p>
-      <w:pPr>
-        <w:ind w:left="360" w:firstLine="348"/>
-        <w:rPr>
+        <w:t>2</w:t>
+      </w:r>
+      <w:r>
+        <w:rPr>
+          <w:b/>
+          <w:bCs/>
           <w:sz w:val="28"/>
           <w:szCs w:val="28"/>
         </w:rPr>
-      </w:pPr>
-      <w:r>
-        <w:rPr>
-          <w:b/>
-          <w:bCs/>
+        <w:t>.2.</w:t>
+      </w:r>
+      <w:r>
+        <w:rPr>
           <w:sz w:val="28"/>
           <w:szCs w:val="28"/>
         </w:rPr>
-        <w:t>2.3.</w:t>
-      </w:r>
-      <w:r>
+        <w:t xml:space="preserve"> Gestione della Persistenza </w:t>
+      </w:r>
+    </w:p>
+    <w:p>
+      <w:pPr>
+        <w:ind w:left="720"/>
         <w:rPr>
           <w:sz w:val="28"/>
           <w:szCs w:val="28"/>
         </w:rPr>
-        <w:t xml:space="preserve"> Scelte Architetturali</w:t>
+      </w:pPr>
+      <w:r>
+        <w:rPr>
+          <w:b/>
+          <w:bCs/>
+          <w:sz w:val="28"/>
+          <w:szCs w:val="28"/>
+        </w:rPr>
+        <w:t>2</w:t>
+      </w:r>
+      <w:r>
+        <w:rPr>
+          <w:b/>
+          <w:bCs/>
+          <w:sz w:val="28"/>
+          <w:szCs w:val="28"/>
+        </w:rPr>
+        <w:t>.3.</w:t>
+      </w:r>
+      <w:r>
+        <w:rPr>
+          <w:sz w:val="28"/>
+          <w:szCs w:val="28"/>
+        </w:rPr>
+        <w:t xml:space="preserve"> Formato dei File Dati</w:t>
       </w:r>
     </w:p>
     <w:p>
@@ -590,14 +659,56 @@
           <w:sz w:val="28"/>
           <w:szCs w:val="28"/>
         </w:rPr>
-        <w:t>Strutture Dati e Gestione dei File</w:t>
-      </w:r>
-      <w:r>
+        <w:t>Dettaglio delle Classi</w:t>
+      </w:r>
+    </w:p>
+    <w:p>
+      <w:pPr>
+        <w:spacing w:after="0"/>
+        <w:ind w:left="720"/>
         <w:rPr>
           <w:sz w:val="28"/>
           <w:szCs w:val="28"/>
         </w:rPr>
+      </w:pPr>
+      <w:r>
+        <w:rPr>
+          <w:b/>
+          <w:bCs/>
+          <w:sz w:val="28"/>
+          <w:szCs w:val="28"/>
+        </w:rPr>
+        <w:t>3</w:t>
+      </w:r>
+      <w:r>
+        <w:rPr>
+          <w:b/>
+          <w:bCs/>
+          <w:sz w:val="28"/>
+          <w:szCs w:val="28"/>
+        </w:rPr>
+        <w:t>.1.</w:t>
+      </w:r>
+      <w:r>
+        <w:rPr>
+          <w:sz w:val="28"/>
+          <w:szCs w:val="28"/>
+        </w:rPr>
         <w:t xml:space="preserve"> </w:t>
+      </w:r>
+      <w:r>
+        <w:rPr>
+          <w:sz w:val="28"/>
+          <w:szCs w:val="28"/>
+        </w:rPr>
+        <w:t xml:space="preserve">classe </w:t>
+      </w:r>
+      <w:r>
+        <w:rPr>
+          <w:sz w:val="28"/>
+          <w:szCs w:val="28"/>
+        </w:rPr>
+        <w:t xml:space="preserve">TheKnife </w:t>
       </w:r>
     </w:p>
     <w:p>
@@ -616,14 +727,23 @@
           <w:sz w:val="28"/>
           <w:szCs w:val="28"/>
         </w:rPr>
-        <w:t>3.1.</w:t>
-      </w:r>
-      <w:r>
-        <w:rPr>
+        <w:t>3</w:t>
+      </w:r>
+      <w:r>
+        <w:rPr>
+          <w:b/>
+          <w:bCs/>
           <w:sz w:val="28"/>
           <w:szCs w:val="28"/>
         </w:rPr>
-        <w:t xml:space="preserve"> Entità del Dominio </w:t>
+        <w:t>.2.</w:t>
+      </w:r>
+      <w:r>
+        <w:rPr>
+          <w:sz w:val="28"/>
+          <w:szCs w:val="28"/>
+        </w:rPr>
+        <w:t xml:space="preserve"> menu.GestioneMenu </w:t>
       </w:r>
     </w:p>
     <w:p>
@@ -642,39 +762,127 @@
           <w:sz w:val="28"/>
           <w:szCs w:val="28"/>
         </w:rPr>
-        <w:t>3.2.</w:t>
-      </w:r>
-      <w:r>
-        <w:rPr>
+        <w:t>3</w:t>
+      </w:r>
+      <w:r>
+        <w:rPr>
+          <w:b/>
+          <w:bCs/>
           <w:sz w:val="28"/>
           <w:szCs w:val="28"/>
         </w:rPr>
-        <w:t xml:space="preserve"> Gestione della Persistenza </w:t>
-      </w:r>
-    </w:p>
-    <w:p>
-      <w:pPr>
-        <w:ind w:left="720"/>
+        <w:t>.3.</w:t>
+      </w:r>
+      <w:r>
         <w:rPr>
           <w:sz w:val="28"/>
           <w:szCs w:val="28"/>
         </w:rPr>
-      </w:pPr>
-      <w:r>
-        <w:rPr>
-          <w:b/>
-          <w:bCs/>
+        <w:t xml:space="preserve"> repository.RistoranteService </w:t>
+      </w:r>
+    </w:p>
+    <w:p>
+      <w:pPr>
+        <w:spacing w:after="0"/>
+        <w:ind w:left="720"/>
+        <w:rPr>
           <w:sz w:val="28"/>
           <w:szCs w:val="28"/>
         </w:rPr>
-        <w:t>3.3.</w:t>
-      </w:r>
-      <w:r>
-        <w:rPr>
+      </w:pPr>
+      <w:r>
+        <w:rPr>
+          <w:b/>
+          <w:bCs/>
           <w:sz w:val="28"/>
           <w:szCs w:val="28"/>
         </w:rPr>
-        <w:t xml:space="preserve"> Formato dei File Dati</w:t>
+        <w:t>3</w:t>
+      </w:r>
+      <w:r>
+        <w:rPr>
+          <w:b/>
+          <w:bCs/>
+          <w:sz w:val="28"/>
+          <w:szCs w:val="28"/>
+        </w:rPr>
+        <w:t>.4.</w:t>
+      </w:r>
+      <w:r>
+        <w:rPr>
+          <w:sz w:val="28"/>
+          <w:szCs w:val="28"/>
+        </w:rPr>
+        <w:t xml:space="preserve"> gestioneFile.FileRistorante </w:t>
+      </w:r>
+    </w:p>
+    <w:p>
+      <w:pPr>
+        <w:spacing w:after="0"/>
+        <w:ind w:left="720"/>
+        <w:rPr>
+          <w:sz w:val="28"/>
+          <w:szCs w:val="28"/>
+        </w:rPr>
+      </w:pPr>
+      <w:r>
+        <w:rPr>
+          <w:b/>
+          <w:bCs/>
+          <w:sz w:val="28"/>
+          <w:szCs w:val="28"/>
+        </w:rPr>
+        <w:t>3</w:t>
+      </w:r>
+      <w:r>
+        <w:rPr>
+          <w:b/>
+          <w:bCs/>
+          <w:sz w:val="28"/>
+          <w:szCs w:val="28"/>
+        </w:rPr>
+        <w:t>.5.</w:t>
+      </w:r>
+      <w:r>
+        <w:rPr>
+          <w:sz w:val="28"/>
+          <w:szCs w:val="28"/>
+        </w:rPr>
+        <w:t xml:space="preserve"> entita.Ristorante </w:t>
+      </w:r>
+    </w:p>
+    <w:p>
+      <w:pPr>
+        <w:ind w:left="720"/>
+        <w:rPr>
+          <w:sz w:val="28"/>
+          <w:szCs w:val="28"/>
+        </w:rPr>
+      </w:pPr>
+      <w:r>
+        <w:rPr>
+          <w:b/>
+          <w:bCs/>
+          <w:sz w:val="28"/>
+          <w:szCs w:val="28"/>
+        </w:rPr>
+        <w:t>3</w:t>
+      </w:r>
+      <w:r>
+        <w:rPr>
+          <w:b/>
+          <w:bCs/>
+          <w:sz w:val="28"/>
+          <w:szCs w:val="28"/>
+        </w:rPr>
+        <w:t>.6.</w:t>
+      </w:r>
+      <w:r>
+        <w:rPr>
+          <w:sz w:val="28"/>
+          <w:szCs w:val="28"/>
+        </w:rPr>
+        <w:t xml:space="preserve"> eccezioni.LocaleGiaPresenteException</w:t>
       </w:r>
     </w:p>
     <w:p>
@@ -695,7 +903,7 @@
           <w:sz w:val="28"/>
           <w:szCs w:val="28"/>
         </w:rPr>
-        <w:t>Dettaglio delle Classi Significative</w:t>
+        <w:t>Funzionalità e Scelte Algoritmiche</w:t>
       </w:r>
       <w:r>
         <w:rPr>
@@ -721,39 +929,43 @@
           <w:sz w:val="28"/>
           <w:szCs w:val="28"/>
         </w:rPr>
-        <w:t>4.1.</w:t>
-      </w:r>
-      <w:r>
-        <w:rPr>
+        <w:t>4</w:t>
+      </w:r>
+      <w:r>
+        <w:rPr>
+          <w:b/>
+          <w:bCs/>
           <w:sz w:val="28"/>
           <w:szCs w:val="28"/>
         </w:rPr>
-        <w:t xml:space="preserve"> </w:t>
+        <w:t>.1.</w:t>
       </w:r>
       <w:r>
         <w:rPr>
           <w:sz w:val="28"/>
           <w:szCs w:val="28"/>
         </w:rPr>
-        <w:t xml:space="preserve">classe </w:t>
-      </w:r>
-      <w:r>
+        <w:t xml:space="preserve"> Flusso di Esecuzione Principale </w:t>
+      </w:r>
+    </w:p>
+    <w:p>
+      <w:pPr>
+        <w:spacing w:after="0"/>
+        <w:ind w:left="720"/>
         <w:rPr>
           <w:sz w:val="28"/>
           <w:szCs w:val="28"/>
         </w:rPr>
-        <w:t xml:space="preserve">TheKnife </w:t>
-      </w:r>
-    </w:p>
-    <w:p>
-      <w:pPr>
-        <w:spacing w:after="0"/>
-        <w:ind w:left="720"/>
-        <w:rPr>
+      </w:pPr>
+      <w:r>
+        <w:rPr>
+          <w:b/>
+          <w:bCs/>
           <w:sz w:val="28"/>
           <w:szCs w:val="28"/>
         </w:rPr>
-      </w:pPr>
+        <w:t>4</w:t>
+      </w:r>
       <w:r>
         <w:rPr>
           <w:b/>
@@ -761,19 +973,18 @@
           <w:sz w:val="28"/>
           <w:szCs w:val="28"/>
         </w:rPr>
-        <w:t>4.2.</w:t>
+        <w:t>.2.</w:t>
       </w:r>
       <w:r>
         <w:rPr>
           <w:sz w:val="28"/>
           <w:szCs w:val="28"/>
         </w:rPr>
-        <w:t xml:space="preserve"> menu.GestioneMenu </w:t>
-      </w:r>
-    </w:p>
-    <w:p>
-      <w:pPr>
-        <w:spacing w:after="0"/>
+        <w:t xml:space="preserve"> Ricerca Ristoranti </w:t>
+      </w:r>
+    </w:p>
+    <w:p>
+      <w:pPr>
         <w:ind w:left="720"/>
         <w:rPr>
           <w:sz w:val="28"/>
@@ -787,504 +998,189 @@
           <w:sz w:val="28"/>
           <w:szCs w:val="28"/>
         </w:rPr>
-        <w:t>4.3.</w:t>
-      </w:r>
-      <w:r>
-        <w:rPr>
+        <w:t>4</w:t>
+      </w:r>
+      <w:r>
+        <w:rPr>
+          <w:b/>
+          <w:bCs/>
           <w:sz w:val="28"/>
           <w:szCs w:val="28"/>
         </w:rPr>
-        <w:t xml:space="preserve"> repository.RistoranteService </w:t>
-      </w:r>
-    </w:p>
-    <w:p>
-      <w:pPr>
-        <w:spacing w:after="0"/>
-        <w:ind w:left="720"/>
+        <w:t>.3.</w:t>
+      </w:r>
+      <w:r>
         <w:rPr>
           <w:sz w:val="28"/>
           <w:szCs w:val="28"/>
         </w:rPr>
-      </w:pPr>
-      <w:r>
-        <w:rPr>
-          <w:b/>
-          <w:bCs/>
+        <w:t xml:space="preserve"> Gestione Recensioni</w:t>
+      </w:r>
+    </w:p>
+    <w:p>
+      <w:pPr>
+        <w:rPr>
           <w:sz w:val="28"/>
           <w:szCs w:val="28"/>
         </w:rPr>
-        <w:t>4.4.</w:t>
-      </w:r>
-      <w:r>
-        <w:rPr>
-          <w:sz w:val="28"/>
-          <w:szCs w:val="28"/>
-        </w:rPr>
-        <w:t xml:space="preserve"> gestioneFile.FileRistorante </w:t>
-      </w:r>
-    </w:p>
-    <w:p>
-      <w:pPr>
-        <w:spacing w:after="0"/>
-        <w:ind w:left="720"/>
-        <w:rPr>
-          <w:sz w:val="28"/>
-          <w:szCs w:val="28"/>
-        </w:rPr>
-      </w:pPr>
-      <w:r>
-        <w:rPr>
-          <w:b/>
-          <w:bCs/>
-          <w:sz w:val="28"/>
-          <w:szCs w:val="28"/>
-        </w:rPr>
-        <w:t>4.5.</w:t>
-      </w:r>
-      <w:r>
-        <w:rPr>
-          <w:sz w:val="28"/>
-          <w:szCs w:val="28"/>
-        </w:rPr>
-        <w:t xml:space="preserve"> entita.Ristorante </w:t>
-      </w:r>
-    </w:p>
-    <w:p>
-      <w:pPr>
-        <w:ind w:left="720"/>
-        <w:rPr>
-          <w:sz w:val="28"/>
-          <w:szCs w:val="28"/>
-        </w:rPr>
-      </w:pPr>
-      <w:r>
-        <w:rPr>
-          <w:b/>
-          <w:bCs/>
-          <w:sz w:val="28"/>
-          <w:szCs w:val="28"/>
-        </w:rPr>
-        <w:t>4.6.</w:t>
-      </w:r>
-      <w:r>
-        <w:rPr>
-          <w:sz w:val="28"/>
-          <w:szCs w:val="28"/>
-        </w:rPr>
-        <w:t xml:space="preserve"> eccezioni.LocaleGiaPresenteException</w:t>
-      </w:r>
-    </w:p>
-    <w:p>
-      <w:pPr>
-        <w:numPr>
-          <w:ilvl w:val="0"/>
-          <w:numId w:val="8"/>
-        </w:numPr>
-        <w:rPr>
-          <w:sz w:val="28"/>
-          <w:szCs w:val="28"/>
-        </w:rPr>
-      </w:pPr>
-      <w:r>
-        <w:rPr>
-          <w:b/>
-          <w:bCs/>
-          <w:sz w:val="28"/>
-          <w:szCs w:val="28"/>
-        </w:rPr>
-        <w:t>Funzionalità e Scelte Algoritmiche</w:t>
-      </w:r>
-      <w:r>
-        <w:rPr>
-          <w:sz w:val="28"/>
-          <w:szCs w:val="28"/>
-        </w:rPr>
-        <w:t xml:space="preserve"> </w:t>
-      </w:r>
-    </w:p>
-    <w:p>
-      <w:pPr>
-        <w:spacing w:after="0"/>
-        <w:ind w:left="720"/>
-        <w:rPr>
-          <w:sz w:val="28"/>
-          <w:szCs w:val="28"/>
-        </w:rPr>
-      </w:pPr>
-      <w:r>
-        <w:rPr>
-          <w:b/>
-          <w:bCs/>
-          <w:sz w:val="28"/>
-          <w:szCs w:val="28"/>
-        </w:rPr>
-        <w:t>5.1.</w:t>
-      </w:r>
-      <w:r>
-        <w:rPr>
-          <w:sz w:val="28"/>
-          <w:szCs w:val="28"/>
-        </w:rPr>
-        <w:t xml:space="preserve"> Flusso di Esecuzione Principale </w:t>
-      </w:r>
-    </w:p>
-    <w:p>
-      <w:pPr>
-        <w:spacing w:after="0"/>
-        <w:ind w:left="720"/>
-        <w:rPr>
-          <w:sz w:val="28"/>
-          <w:szCs w:val="28"/>
-        </w:rPr>
-      </w:pPr>
-      <w:r>
-        <w:rPr>
-          <w:b/>
-          <w:bCs/>
-          <w:sz w:val="28"/>
-          <w:szCs w:val="28"/>
-        </w:rPr>
-        <w:t>5.2.</w:t>
-      </w:r>
-      <w:r>
-        <w:rPr>
-          <w:sz w:val="28"/>
-          <w:szCs w:val="28"/>
-        </w:rPr>
-        <w:t xml:space="preserve"> Ricerca Ristoranti </w:t>
-      </w:r>
-    </w:p>
-    <w:p>
-      <w:pPr>
-        <w:ind w:left="720"/>
-        <w:rPr>
-          <w:sz w:val="28"/>
-          <w:szCs w:val="28"/>
-        </w:rPr>
-      </w:pPr>
-      <w:r>
-        <w:rPr>
-          <w:b/>
-          <w:bCs/>
-          <w:sz w:val="28"/>
-          <w:szCs w:val="28"/>
-        </w:rPr>
-        <w:t>5.3.</w:t>
-      </w:r>
-      <w:r>
-        <w:rPr>
-          <w:sz w:val="28"/>
-          <w:szCs w:val="28"/>
-        </w:rPr>
-        <w:t xml:space="preserve"> Gestione Recensioni</w:t>
-      </w:r>
-    </w:p>
-    <w:p>
-      <w:pPr>
-        <w:numPr>
-          <w:ilvl w:val="0"/>
-          <w:numId w:val="8"/>
-        </w:numPr>
-        <w:rPr>
-          <w:sz w:val="28"/>
-          <w:szCs w:val="28"/>
-        </w:rPr>
-      </w:pPr>
-      <w:r>
-        <w:rPr>
-          <w:b/>
-          <w:bCs/>
-          <w:sz w:val="28"/>
-          <w:szCs w:val="28"/>
-        </w:rPr>
-        <w:t>Limiti della Soluzione</w:t>
-      </w:r>
-    </w:p>
-    <w:p>
-      <w:pPr>
-        <w:numPr>
-          <w:ilvl w:val="0"/>
-          <w:numId w:val="8"/>
-        </w:numPr>
-        <w:rPr>
-          <w:sz w:val="28"/>
-          <w:szCs w:val="28"/>
-        </w:rPr>
-      </w:pPr>
-      <w:r>
-        <w:rPr>
-          <w:b/>
-          <w:bCs/>
-          <w:sz w:val="28"/>
-          <w:szCs w:val="28"/>
-        </w:rPr>
-        <w:t>JavaDoc</w:t>
-      </w:r>
-    </w:p>
-    <w:p>
-      <w:pPr>
-        <w:rPr>
-          <w:b/>
-          <w:bCs/>
-          <w:sz w:val="24"/>
-          <w:szCs w:val="24"/>
-        </w:rPr>
-      </w:pPr>
-    </w:p>
-    <w:p>
-      <w:pPr>
-        <w:rPr>
-          <w:b/>
-          <w:bCs/>
-          <w:sz w:val="24"/>
-          <w:szCs w:val="24"/>
-        </w:rPr>
-      </w:pPr>
-    </w:p>
-    <w:p>
-      <w:pPr>
-        <w:rPr>
-          <w:b/>
-          <w:bCs/>
-          <w:sz w:val="24"/>
-          <w:szCs w:val="24"/>
-        </w:rPr>
-      </w:pPr>
-    </w:p>
-    <w:p>
-      <w:pPr>
-        <w:rPr>
-          <w:b/>
-          <w:bCs/>
-          <w:sz w:val="24"/>
-          <w:szCs w:val="24"/>
-        </w:rPr>
-      </w:pPr>
-    </w:p>
-    <w:p>
-      <w:pPr>
-        <w:rPr>
-          <w:b/>
-          <w:bCs/>
-          <w:sz w:val="24"/>
-          <w:szCs w:val="24"/>
-        </w:rPr>
-      </w:pPr>
-    </w:p>
-    <w:p>
-      <w:pPr>
-        <w:rPr>
-          <w:b/>
-          <w:bCs/>
-          <w:sz w:val="24"/>
-          <w:szCs w:val="24"/>
-        </w:rPr>
-      </w:pPr>
-    </w:p>
-    <w:p>
-      <w:pPr>
-        <w:rPr>
-          <w:b/>
-          <w:bCs/>
-          <w:sz w:val="24"/>
-          <w:szCs w:val="24"/>
-        </w:rPr>
-      </w:pPr>
-    </w:p>
-    <w:p>
-      <w:pPr>
-        <w:rPr>
-          <w:b/>
-          <w:bCs/>
-          <w:sz w:val="24"/>
-          <w:szCs w:val="24"/>
-        </w:rPr>
-      </w:pPr>
-    </w:p>
-    <w:p>
-      <w:pPr>
-        <w:rPr>
-          <w:b/>
-          <w:bCs/>
-          <w:sz w:val="24"/>
-          <w:szCs w:val="24"/>
-        </w:rPr>
-      </w:pPr>
-    </w:p>
-    <w:p>
-      <w:pPr>
-        <w:rPr>
-          <w:b/>
-          <w:bCs/>
-          <w:sz w:val="24"/>
-          <w:szCs w:val="24"/>
-        </w:rPr>
-      </w:pPr>
-    </w:p>
-    <w:p>
-      <w:pPr>
-        <w:rPr>
-          <w:b/>
-          <w:bCs/>
-          <w:sz w:val="24"/>
-          <w:szCs w:val="24"/>
-        </w:rPr>
-      </w:pPr>
-    </w:p>
-    <w:p>
-      <w:pPr>
-        <w:rPr>
-          <w:sz w:val="24"/>
-          <w:szCs w:val="24"/>
-        </w:rPr>
-      </w:pPr>
-    </w:p>
-    <w:p>
-      <w:pPr>
-        <w:rPr>
-          <w:sz w:val="24"/>
-          <w:szCs w:val="24"/>
-        </w:rPr>
-      </w:pPr>
-    </w:p>
-    <w:p>
-      <w:pPr>
-        <w:rPr>
-          <w:b/>
-          <w:bCs/>
-          <w:sz w:val="24"/>
-          <w:szCs w:val="24"/>
-        </w:rPr>
-      </w:pPr>
-      <w:r>
-        <w:rPr>
-          <w:b/>
-          <w:bCs/>
-          <w:sz w:val="24"/>
-          <w:szCs w:val="24"/>
-        </w:rPr>
-        <w:t>1. Introduzione</w:t>
-      </w:r>
-    </w:p>
-    <w:p>
-      <w:pPr>
-        <w:rPr>
-          <w:b/>
-          <w:bCs/>
-          <w:sz w:val="24"/>
-          <w:szCs w:val="24"/>
-        </w:rPr>
-      </w:pPr>
-      <w:r>
-        <w:rPr>
-          <w:b/>
-          <w:bCs/>
-          <w:sz w:val="24"/>
-          <w:szCs w:val="24"/>
-        </w:rPr>
-        <w:t>1.1. Scopo del Documento</w:t>
-      </w:r>
-    </w:p>
-    <w:p>
-      <w:pPr>
-        <w:rPr>
-          <w:sz w:val="24"/>
-          <w:szCs w:val="24"/>
-        </w:rPr>
-      </w:pPr>
-      <w:r>
-        <w:rPr>
-          <w:sz w:val="24"/>
-          <w:szCs w:val="24"/>
-        </w:rPr>
-        <w:t>Questo manuale tecnico fornisce una descrizione dettagliata della struttura interna, delle scelte di progettazione e delle implementazioni tecniche dell'applicazione "The Knife". È destinato a un pubblico di sviluppatori e tecnici che necessitano di comprendere il funzionamento del software, la sua architettura e le logiche implementative.</w:t>
-      </w:r>
-    </w:p>
-    <w:p>
-      <w:pPr>
-        <w:rPr>
-          <w:b/>
-          <w:bCs/>
-          <w:sz w:val="24"/>
-          <w:szCs w:val="24"/>
-        </w:rPr>
-      </w:pPr>
-      <w:r>
-        <w:rPr>
-          <w:b/>
-          <w:bCs/>
-          <w:sz w:val="24"/>
-          <w:szCs w:val="24"/>
-        </w:rPr>
-        <w:t>1.2. Contesto del Progetto</w:t>
-      </w:r>
-    </w:p>
-    <w:p>
-      <w:pPr>
-        <w:rPr>
-          <w:sz w:val="24"/>
-          <w:szCs w:val="24"/>
-        </w:rPr>
-      </w:pPr>
-      <w:r>
-        <w:rPr>
-          <w:sz w:val="24"/>
-          <w:szCs w:val="24"/>
-        </w:rPr>
-        <w:t>"The Knife" è una piattaforma software che simula le funzionalità di base di un'applicazione per la ricerca e la recensione di ristoranti. Il progetto consente agli utenti di cercare locali, inserire recensioni e gestire una lista di preferiti, e ai ristoratori di aggiungere i propri ristoranti e rispondere alle recensioni ricevute.</w:t>
-      </w:r>
-    </w:p>
-    <w:p>
-      <w:pPr>
-        <w:rPr>
-          <w:b/>
-          <w:bCs/>
-          <w:sz w:val="24"/>
-          <w:szCs w:val="24"/>
-        </w:rPr>
-      </w:pPr>
-      <w:r>
-        <w:rPr>
-          <w:b/>
-          <w:bCs/>
-          <w:sz w:val="24"/>
-          <w:szCs w:val="24"/>
-        </w:rPr>
-        <w:t>2. Architettura dell'Applicazione</w:t>
-      </w:r>
-    </w:p>
-    <w:p>
-      <w:pPr>
-        <w:rPr>
-          <w:b/>
-          <w:bCs/>
-          <w:sz w:val="24"/>
-          <w:szCs w:val="24"/>
-        </w:rPr>
-      </w:pPr>
-      <w:r>
-        <w:rPr>
-          <w:b/>
-          <w:bCs/>
-          <w:sz w:val="24"/>
-          <w:szCs w:val="24"/>
-        </w:rPr>
-        <w:t>2.1. Panoramica Generale e Struttura dei Package</w:t>
-      </w:r>
-    </w:p>
-    <w:p>
-      <w:pPr>
-        <w:rPr>
-          <w:sz w:val="24"/>
-          <w:szCs w:val="24"/>
-        </w:rPr>
-      </w:pPr>
-      <w:r>
-        <w:rPr>
-          <w:sz w:val="24"/>
-          <w:szCs w:val="24"/>
-        </w:rPr>
-        <w:t>L'architettura del software è stata progettata per essere modulare e stratificata, separando le responsabilità in diversi package, come richiesto dalle specifiche.</w:t>
+      </w:pPr>
+    </w:p>
+    <w:p>
+      <w:pPr>
+        <w:rPr>
+          <w:b/>
+          <w:bCs/>
+          <w:sz w:val="24"/>
+          <w:szCs w:val="24"/>
+        </w:rPr>
+      </w:pPr>
+    </w:p>
+    <w:p>
+      <w:pPr>
+        <w:rPr>
+          <w:b/>
+          <w:bCs/>
+          <w:sz w:val="24"/>
+          <w:szCs w:val="24"/>
+        </w:rPr>
+      </w:pPr>
+    </w:p>
+    <w:p>
+      <w:pPr>
+        <w:rPr>
+          <w:b/>
+          <w:bCs/>
+          <w:sz w:val="24"/>
+          <w:szCs w:val="24"/>
+        </w:rPr>
+      </w:pPr>
+    </w:p>
+    <w:p>
+      <w:pPr>
+        <w:rPr>
+          <w:b/>
+          <w:bCs/>
+          <w:sz w:val="24"/>
+          <w:szCs w:val="24"/>
+        </w:rPr>
+      </w:pPr>
+    </w:p>
+    <w:p>
+      <w:pPr>
+        <w:rPr>
+          <w:sz w:val="24"/>
+          <w:szCs w:val="24"/>
+        </w:rPr>
+      </w:pPr>
+    </w:p>
+    <w:p>
+      <w:pPr>
+        <w:rPr>
+          <w:sz w:val="32"/>
+          <w:szCs w:val="32"/>
+        </w:rPr>
+      </w:pPr>
+    </w:p>
+    <w:p>
+      <w:pPr>
+        <w:rPr>
+          <w:b/>
+          <w:bCs/>
+          <w:sz w:val="32"/>
+          <w:szCs w:val="32"/>
+        </w:rPr>
+      </w:pPr>
+    </w:p>
+    <w:p>
+      <w:pPr>
+        <w:rPr>
+          <w:b/>
+          <w:bCs/>
+          <w:sz w:val="32"/>
+          <w:szCs w:val="32"/>
+        </w:rPr>
+      </w:pPr>
+    </w:p>
+    <w:p>
+      <w:pPr>
+        <w:rPr>
+          <w:b/>
+          <w:bCs/>
+          <w:sz w:val="32"/>
+          <w:szCs w:val="32"/>
+        </w:rPr>
+      </w:pPr>
+    </w:p>
+    <w:p>
+      <w:pPr>
+        <w:rPr>
+          <w:b/>
+          <w:bCs/>
+          <w:sz w:val="32"/>
+          <w:szCs w:val="32"/>
+        </w:rPr>
+      </w:pPr>
+      <w:r>
+        <w:rPr>
+          <w:b/>
+          <w:bCs/>
+          <w:sz w:val="32"/>
+          <w:szCs w:val="32"/>
+        </w:rPr>
+        <w:lastRenderedPageBreak/>
+        <w:t>1</w:t>
+      </w:r>
+      <w:r>
+        <w:rPr>
+          <w:b/>
+          <w:bCs/>
+          <w:sz w:val="32"/>
+          <w:szCs w:val="32"/>
+        </w:rPr>
+        <w:t>. Architettura dell'Applicazione</w:t>
+      </w:r>
+    </w:p>
+    <w:p>
+      <w:pPr>
+        <w:rPr>
+          <w:b/>
+          <w:bCs/>
+          <w:sz w:val="24"/>
+          <w:szCs w:val="24"/>
+        </w:rPr>
+      </w:pPr>
+      <w:r>
+        <w:rPr>
+          <w:b/>
+          <w:bCs/>
+          <w:sz w:val="24"/>
+          <w:szCs w:val="24"/>
+        </w:rPr>
+        <w:t>1</w:t>
+      </w:r>
+      <w:r>
+        <w:rPr>
+          <w:b/>
+          <w:bCs/>
+          <w:sz w:val="24"/>
+          <w:szCs w:val="24"/>
+        </w:rPr>
+        <w:t>.1. Panoramica Generale e Struttura dei Package</w:t>
+      </w:r>
+    </w:p>
+    <w:p>
+      <w:pPr>
+        <w:rPr>
+          <w:sz w:val="24"/>
+          <w:szCs w:val="24"/>
+        </w:rPr>
+      </w:pPr>
+      <w:r>
+        <w:rPr>
+          <w:sz w:val="24"/>
+          <w:szCs w:val="24"/>
+        </w:rPr>
+        <w:t>L'architettura del software è stata progettata per essere modulare e stratificata, separando le responsabilità in diversi package.</w:t>
       </w:r>
     </w:p>
     <w:p>
@@ -1340,7 +1236,21 @@
           <w:sz w:val="24"/>
           <w:szCs w:val="24"/>
         </w:rPr>
-        <w:t>: Gestisce l'interfaccia utente da riga di comando. Le classi *UI e GestioneMenu orchestrano l'interazione con l'utente e invocano i servizi appropriati.</w:t>
+        <w:t xml:space="preserve">: Gestisce l'interfaccia utente da riga di comando. Le classi *UI e GestioneMenu </w:t>
+      </w:r>
+      <w:r>
+        <w:rPr>
+          <w:sz w:val="24"/>
+          <w:szCs w:val="24"/>
+        </w:rPr>
+        <w:t>si occuoano dell’</w:t>
+      </w:r>
+      <w:r>
+        <w:rPr>
+          <w:sz w:val="24"/>
+          <w:szCs w:val="24"/>
+        </w:rPr>
+        <w:t>interazione con l'utente e invocano i servizi appropriati.</w:t>
       </w:r>
     </w:p>
     <w:p>
@@ -1368,7 +1278,7 @@
           <w:sz w:val="24"/>
           <w:szCs w:val="24"/>
         </w:rPr>
-        <w:t>: Implementa il layer di business logic. Le classi Service fungono da intermediari tra l'interfaccia utente e il layer di accesso ai dati.</w:t>
+        <w:t>: Le classi Service fungono da intermediari tra l'interfaccia utente e il layer di accesso ai dati.</w:t>
       </w:r>
     </w:p>
     <w:p>
@@ -1396,7 +1306,21 @@
           <w:sz w:val="24"/>
           <w:szCs w:val="24"/>
         </w:rPr>
-        <w:t>: Si occupa della persistenza dei dati, gestendo la lettura e la scrittura degli oggetti da e verso i file di testo.</w:t>
+        <w:t xml:space="preserve">: </w:t>
+      </w:r>
+      <w:r>
+        <w:rPr>
+          <w:sz w:val="24"/>
+          <w:szCs w:val="24"/>
+        </w:rPr>
+        <w:t>gestisce</w:t>
+      </w:r>
+      <w:r>
+        <w:rPr>
+          <w:sz w:val="24"/>
+          <w:szCs w:val="24"/>
+        </w:rPr>
+        <w:t xml:space="preserve"> la lettura e la scrittura degli oggetti da e verso i file di testo.</w:t>
       </w:r>
     </w:p>
     <w:p>
@@ -1424,7 +1348,21 @@
           <w:sz w:val="24"/>
           <w:szCs w:val="24"/>
         </w:rPr>
-        <w:t>: Modella gli oggetti del dominio del problema (es. Utente, Ristorante, Recensione).</w:t>
+        <w:t xml:space="preserve">: Modella gli oggetti </w:t>
+      </w:r>
+      <w:r>
+        <w:rPr>
+          <w:sz w:val="24"/>
+          <w:szCs w:val="24"/>
+        </w:rPr>
+        <w:t>principali dell’applicazione</w:t>
+      </w:r>
+      <w:r>
+        <w:rPr>
+          <w:sz w:val="24"/>
+          <w:szCs w:val="24"/>
+        </w:rPr>
+        <w:t xml:space="preserve"> (es. Utente, Ristorante, Recensione).</w:t>
       </w:r>
     </w:p>
     <w:p>
@@ -1471,154 +1409,34 @@
           <w:sz w:val="24"/>
           <w:szCs w:val="24"/>
         </w:rPr>
-        <w:lastRenderedPageBreak/>
-        <w:t>2.2. Descrizione dei Layer</w:t>
-      </w:r>
-    </w:p>
-    <w:p>
-      <w:pPr>
-        <w:rPr>
-          <w:sz w:val="24"/>
-          <w:szCs w:val="24"/>
-        </w:rPr>
-      </w:pPr>
-      <w:r>
-        <w:rPr>
-          <w:sz w:val="24"/>
-          <w:szCs w:val="24"/>
-        </w:rPr>
-        <w:t>L'applicazione segue un'architettura a più livelli (multi-layer) per garantire un'elevata coesione e un basso accoppiamento tra i componenti:</w:t>
-      </w:r>
-    </w:p>
-    <w:p>
-      <w:pPr>
-        <w:numPr>
-          <w:ilvl w:val="0"/>
-          <w:numId w:val="10"/>
-        </w:numPr>
-        <w:rPr>
-          <w:sz w:val="24"/>
-          <w:szCs w:val="24"/>
-        </w:rPr>
-      </w:pPr>
-      <w:r>
-        <w:rPr>
-          <w:b/>
-          <w:bCs/>
-          <w:sz w:val="24"/>
-          <w:szCs w:val="24"/>
-        </w:rPr>
-        <w:t>Layer di Presentazione (UI)</w:t>
-      </w:r>
-      <w:r>
-        <w:rPr>
-          <w:sz w:val="24"/>
-          <w:szCs w:val="24"/>
-        </w:rPr>
-        <w:t>: Costituito dai package menu e theknife. È responsabile di mostrare le informazioni all'utente e di catturare i suoi input. Non contiene logica di business, ma delega ogni operazione al layer di servizio.</w:t>
-      </w:r>
-    </w:p>
-    <w:p>
-      <w:pPr>
-        <w:numPr>
-          <w:ilvl w:val="0"/>
-          <w:numId w:val="10"/>
-        </w:numPr>
-        <w:rPr>
-          <w:sz w:val="24"/>
-          <w:szCs w:val="24"/>
-        </w:rPr>
-      </w:pPr>
-      <w:r>
-        <w:rPr>
-          <w:b/>
-          <w:bCs/>
-          <w:sz w:val="24"/>
-          <w:szCs w:val="24"/>
-        </w:rPr>
-        <w:t>Layer di Servizio (Business Logic)</w:t>
-      </w:r>
-      <w:r>
-        <w:rPr>
-          <w:sz w:val="24"/>
-          <w:szCs w:val="24"/>
-        </w:rPr>
-        <w:t>: Il package repository. Contiene la logica di business dell'applicazione (es. come cercare un ristorante, come registrare un utente). Agisce da facciata per il layer di accesso ai dati.</w:t>
-      </w:r>
-    </w:p>
-    <w:p>
-      <w:pPr>
-        <w:numPr>
-          <w:ilvl w:val="0"/>
-          <w:numId w:val="10"/>
-        </w:numPr>
-        <w:rPr>
-          <w:sz w:val="24"/>
-          <w:szCs w:val="24"/>
-        </w:rPr>
-      </w:pPr>
-      <w:r>
-        <w:rPr>
-          <w:b/>
-          <w:bCs/>
-          <w:sz w:val="24"/>
-          <w:szCs w:val="24"/>
-        </w:rPr>
-        <w:t>Layer di Accesso ai Dati (Persistence)</w:t>
-      </w:r>
-      <w:r>
-        <w:rPr>
-          <w:sz w:val="24"/>
-          <w:szCs w:val="24"/>
-        </w:rPr>
-        <w:t>: Il package gestioneFile. Fornisce un'astrazione sull'archiviazione fisica dei dati, nascondendo i dettagli di come gli oggetti vengono letti e scritti su file.</w:t>
-      </w:r>
-    </w:p>
-    <w:p>
-      <w:pPr>
-        <w:numPr>
-          <w:ilvl w:val="0"/>
-          <w:numId w:val="10"/>
-        </w:numPr>
-        <w:rPr>
-          <w:sz w:val="24"/>
-          <w:szCs w:val="24"/>
-        </w:rPr>
-      </w:pPr>
-      <w:r>
-        <w:rPr>
-          <w:b/>
-          <w:bCs/>
-          <w:sz w:val="24"/>
-          <w:szCs w:val="24"/>
-        </w:rPr>
-        <w:t>Layer di Dominio (Entities)</w:t>
-      </w:r>
-      <w:r>
-        <w:rPr>
-          <w:sz w:val="24"/>
-          <w:szCs w:val="24"/>
-        </w:rPr>
-        <w:t>: Il package entita. Rappresenta il cuore del software, contenendo le classi che modellano i dati e le loro relazioni.</w:t>
-      </w:r>
-    </w:p>
-    <w:p>
-      <w:pPr>
-        <w:rPr>
-          <w:b/>
-          <w:bCs/>
-          <w:sz w:val="24"/>
-          <w:szCs w:val="24"/>
-        </w:rPr>
-      </w:pPr>
-      <w:r>
-        <w:rPr>
-          <w:b/>
-          <w:bCs/>
-          <w:sz w:val="24"/>
-          <w:szCs w:val="24"/>
-        </w:rPr>
-        <w:t>2.3. Scelte Architetturali</w:t>
+        <w:t>1</w:t>
+      </w:r>
+      <w:r>
+        <w:rPr>
+          <w:b/>
+          <w:bCs/>
+          <w:sz w:val="24"/>
+          <w:szCs w:val="24"/>
+        </w:rPr>
+        <w:t>.</w:t>
+      </w:r>
+      <w:r>
+        <w:rPr>
+          <w:b/>
+          <w:bCs/>
+          <w:sz w:val="24"/>
+          <w:szCs w:val="24"/>
+        </w:rPr>
+        <w:t>2</w:t>
+      </w:r>
+      <w:r>
+        <w:rPr>
+          <w:b/>
+          <w:bCs/>
+          <w:sz w:val="24"/>
+          <w:szCs w:val="24"/>
+        </w:rPr>
+        <w:t>. Scelte Architetturali</w:t>
       </w:r>
     </w:p>
     <w:p>
@@ -1639,14 +1457,14 @@
           <w:sz w:val="24"/>
           <w:szCs w:val="24"/>
         </w:rPr>
-        <w:t>Service-Oriented</w:t>
-      </w:r>
-      <w:r>
-        <w:rPr>
-          <w:sz w:val="24"/>
-          <w:szCs w:val="24"/>
-        </w:rPr>
-        <w:t>: L'uso di classi "Service" permette di centralizzare la logica di business, rendendo il codice della UI più snello e focalizzato sulla presentazione. Questa scelta promuove la riusabilità del codice e facilita i test.</w:t>
+        <w:t>Uso di classi Service</w:t>
+      </w:r>
+      <w:r>
+        <w:rPr>
+          <w:sz w:val="24"/>
+          <w:szCs w:val="24"/>
+        </w:rPr>
+        <w:t>: rende il codice della UI più snello e focalizzato sulla presentazione. Questa scelta promuove la riusabilità del codice e facilita i test.</w:t>
       </w:r>
     </w:p>
     <w:p>
@@ -1667,14 +1485,14 @@
           <w:sz w:val="24"/>
           <w:szCs w:val="24"/>
         </w:rPr>
-        <w:t>Astrazione della Persistenza</w:t>
-      </w:r>
-      <w:r>
-        <w:rPr>
-          <w:sz w:val="24"/>
-          <w:szCs w:val="24"/>
-        </w:rPr>
-        <w:t>: Il layer gestioneFile astrae completamente il modo in cui i dati vengono salvati. Questo significa che in futuro si potrebbe sostituire la gestione tramite file con un database senza dover modificare i layer di servizio e di presentazione.</w:t>
+        <w:t>GestioneFile</w:t>
+      </w:r>
+      <w:r>
+        <w:rPr>
+          <w:sz w:val="24"/>
+          <w:szCs w:val="24"/>
+        </w:rPr>
+        <w:t>: astrae il modo in cui i dati vengono salvati. Questo significa che in futuro si potrebbe sostituire la gestione tramite file con un database senza dover modificare i layer di servizio e di presentazione.</w:t>
       </w:r>
     </w:p>
     <w:p>
@@ -1707,6 +1525,1590 @@
     </w:p>
     <w:p>
       <w:pPr>
+        <w:rPr>
+          <w:b/>
+          <w:bCs/>
+          <w:sz w:val="24"/>
+          <w:szCs w:val="24"/>
+        </w:rPr>
+      </w:pPr>
+    </w:p>
+    <w:p>
+      <w:pPr>
+        <w:rPr>
+          <w:b/>
+          <w:bCs/>
+          <w:sz w:val="32"/>
+          <w:szCs w:val="32"/>
+        </w:rPr>
+      </w:pPr>
+      <w:r>
+        <w:rPr>
+          <w:b/>
+          <w:bCs/>
+          <w:sz w:val="32"/>
+          <w:szCs w:val="32"/>
+        </w:rPr>
+        <w:t>2</w:t>
+      </w:r>
+      <w:r>
+        <w:rPr>
+          <w:b/>
+          <w:bCs/>
+          <w:sz w:val="32"/>
+          <w:szCs w:val="32"/>
+        </w:rPr>
+        <w:t>. Strutture Dati e Gestione dei File</w:t>
+      </w:r>
+    </w:p>
+    <w:p>
+      <w:pPr>
+        <w:rPr>
+          <w:b/>
+          <w:bCs/>
+          <w:sz w:val="24"/>
+          <w:szCs w:val="24"/>
+        </w:rPr>
+      </w:pPr>
+      <w:r>
+        <w:rPr>
+          <w:b/>
+          <w:bCs/>
+          <w:sz w:val="24"/>
+          <w:szCs w:val="24"/>
+        </w:rPr>
+        <w:t>2</w:t>
+      </w:r>
+      <w:r>
+        <w:rPr>
+          <w:b/>
+          <w:bCs/>
+          <w:sz w:val="24"/>
+          <w:szCs w:val="24"/>
+        </w:rPr>
+        <w:t>.1. Entità Principali</w:t>
+      </w:r>
+    </w:p>
+    <w:p>
+      <w:pPr>
+        <w:rPr>
+          <w:sz w:val="24"/>
+          <w:szCs w:val="24"/>
+        </w:rPr>
+      </w:pPr>
+      <w:r>
+        <w:rPr>
+          <w:sz w:val="24"/>
+          <w:szCs w:val="24"/>
+        </w:rPr>
+        <w:t>Le principali strutture dati utilizzate sono le classi del package entita e le collezioni per gestirle in memoria.</w:t>
+      </w:r>
+    </w:p>
+    <w:p>
+      <w:pPr>
+        <w:numPr>
+          <w:ilvl w:val="0"/>
+          <w:numId w:val="18"/>
+        </w:numPr>
+        <w:rPr>
+          <w:sz w:val="24"/>
+          <w:szCs w:val="24"/>
+        </w:rPr>
+      </w:pPr>
+      <w:r>
+        <w:rPr>
+          <w:b/>
+          <w:bCs/>
+          <w:sz w:val="24"/>
+          <w:szCs w:val="24"/>
+        </w:rPr>
+        <w:t>Utente (e sottoclassi Cliente, Gestore)</w:t>
+      </w:r>
+      <w:r>
+        <w:rPr>
+          <w:sz w:val="24"/>
+          <w:szCs w:val="24"/>
+        </w:rPr>
+        <w:t xml:space="preserve">: Memorizza i dati anagrafici e di accesso degli utenti. Il Ruolo distingue tra </w:t>
+      </w:r>
+      <w:r>
+        <w:rPr>
+          <w:sz w:val="24"/>
+          <w:szCs w:val="24"/>
+        </w:rPr>
+        <w:t>cliente</w:t>
+      </w:r>
+      <w:r>
+        <w:rPr>
+          <w:sz w:val="24"/>
+          <w:szCs w:val="24"/>
+        </w:rPr>
+        <w:t xml:space="preserve"> e </w:t>
+      </w:r>
+      <w:r>
+        <w:rPr>
+          <w:sz w:val="24"/>
+          <w:szCs w:val="24"/>
+        </w:rPr>
+        <w:t>gestore</w:t>
+      </w:r>
+      <w:r>
+        <w:rPr>
+          <w:sz w:val="24"/>
+          <w:szCs w:val="24"/>
+        </w:rPr>
+        <w:t>.</w:t>
+      </w:r>
+    </w:p>
+    <w:p>
+      <w:pPr>
+        <w:numPr>
+          <w:ilvl w:val="0"/>
+          <w:numId w:val="18"/>
+        </w:numPr>
+        <w:rPr>
+          <w:sz w:val="24"/>
+          <w:szCs w:val="24"/>
+        </w:rPr>
+      </w:pPr>
+      <w:r>
+        <w:rPr>
+          <w:b/>
+          <w:bCs/>
+          <w:sz w:val="24"/>
+          <w:szCs w:val="24"/>
+        </w:rPr>
+        <w:t>Ristorante</w:t>
+      </w:r>
+      <w:r>
+        <w:rPr>
+          <w:sz w:val="24"/>
+          <w:szCs w:val="24"/>
+        </w:rPr>
+        <w:t xml:space="preserve">: Contiene tutte le informazioni relative a un ristorante, come nome, indirizzo, tipo di cucina e servizi offerti. </w:t>
+      </w:r>
+    </w:p>
+    <w:p>
+      <w:pPr>
+        <w:numPr>
+          <w:ilvl w:val="0"/>
+          <w:numId w:val="18"/>
+        </w:numPr>
+        <w:rPr>
+          <w:sz w:val="24"/>
+          <w:szCs w:val="24"/>
+        </w:rPr>
+      </w:pPr>
+      <w:r>
+        <w:rPr>
+          <w:b/>
+          <w:bCs/>
+          <w:sz w:val="24"/>
+          <w:szCs w:val="24"/>
+        </w:rPr>
+        <w:t>Recensione</w:t>
+      </w:r>
+      <w:r>
+        <w:rPr>
+          <w:sz w:val="24"/>
+          <w:szCs w:val="24"/>
+        </w:rPr>
+        <w:t xml:space="preserve">: Modella una recensione, associandola a un utente, un ristorante, un punteggio in stelle e un testo. </w:t>
+      </w:r>
+    </w:p>
+    <w:p>
+      <w:pPr>
+        <w:numPr>
+          <w:ilvl w:val="0"/>
+          <w:numId w:val="18"/>
+        </w:numPr>
+        <w:rPr>
+          <w:sz w:val="24"/>
+          <w:szCs w:val="24"/>
+        </w:rPr>
+      </w:pPr>
+      <w:r>
+        <w:rPr>
+          <w:b/>
+          <w:bCs/>
+          <w:sz w:val="24"/>
+          <w:szCs w:val="24"/>
+        </w:rPr>
+        <w:lastRenderedPageBreak/>
+        <w:t>PreferitiCliente</w:t>
+      </w:r>
+      <w:r>
+        <w:rPr>
+          <w:sz w:val="24"/>
+          <w:szCs w:val="24"/>
+        </w:rPr>
+        <w:t>: Associa un usernameCliente a una List&lt;Ristorante&gt;, rappresentando la lista dei ristoranti preferiti di un cliente.</w:t>
+      </w:r>
+    </w:p>
+    <w:p>
+      <w:pPr>
+        <w:numPr>
+          <w:ilvl w:val="0"/>
+          <w:numId w:val="18"/>
+        </w:numPr>
+        <w:rPr>
+          <w:sz w:val="24"/>
+          <w:szCs w:val="24"/>
+        </w:rPr>
+      </w:pPr>
+      <w:r>
+        <w:rPr>
+          <w:b/>
+          <w:bCs/>
+          <w:sz w:val="24"/>
+          <w:szCs w:val="24"/>
+        </w:rPr>
+        <w:t>AssGestoreRistoranti</w:t>
+      </w:r>
+      <w:r>
+        <w:rPr>
+          <w:sz w:val="24"/>
+          <w:szCs w:val="24"/>
+        </w:rPr>
+        <w:t>: Associa un usernameRistoratore a una List&lt;Ristorante&gt;, rappresentando l'elenco dei ristoranti gestiti da un ristoratore.</w:t>
+      </w:r>
+    </w:p>
+    <w:p>
+      <w:pPr>
+        <w:rPr>
+          <w:b/>
+          <w:bCs/>
+          <w:sz w:val="24"/>
+          <w:szCs w:val="24"/>
+        </w:rPr>
+      </w:pPr>
+      <w:r>
+        <w:rPr>
+          <w:b/>
+          <w:bCs/>
+          <w:sz w:val="24"/>
+          <w:szCs w:val="24"/>
+        </w:rPr>
+        <w:t>2</w:t>
+      </w:r>
+      <w:r>
+        <w:rPr>
+          <w:b/>
+          <w:bCs/>
+          <w:sz w:val="24"/>
+          <w:szCs w:val="24"/>
+        </w:rPr>
+        <w:t>.2. Formato dei File</w:t>
+      </w:r>
+    </w:p>
+    <w:p>
+      <w:pPr>
+        <w:rPr>
+          <w:sz w:val="24"/>
+          <w:szCs w:val="24"/>
+        </w:rPr>
+      </w:pPr>
+      <w:r>
+        <w:rPr>
+          <w:sz w:val="24"/>
+          <w:szCs w:val="24"/>
+        </w:rPr>
+        <w:t xml:space="preserve">La persistenza dei dati è gestita tramite file di testo. Le classi nel package gestioneFile sono responsabili </w:t>
+      </w:r>
+      <w:r>
+        <w:rPr>
+          <w:sz w:val="24"/>
+          <w:szCs w:val="24"/>
+        </w:rPr>
+        <w:t>dell’aggiunta, rimozione e modifica</w:t>
+      </w:r>
+      <w:r>
+        <w:rPr>
+          <w:sz w:val="24"/>
+          <w:szCs w:val="24"/>
+        </w:rPr>
+        <w:t xml:space="preserve"> degli oggetti da e verso questi file. La scelta di un formato testuale permette una facile ispezione e modifica manuale dei dati a scopo di debug e test.</w:t>
+      </w:r>
+    </w:p>
+    <w:p>
+      <w:pPr>
+        <w:rPr>
+          <w:sz w:val="24"/>
+          <w:szCs w:val="24"/>
+        </w:rPr>
+      </w:pPr>
+    </w:p>
+    <w:p>
+      <w:pPr>
+        <w:rPr>
+          <w:b/>
+          <w:bCs/>
+          <w:sz w:val="32"/>
+          <w:szCs w:val="32"/>
+        </w:rPr>
+      </w:pPr>
+      <w:r>
+        <w:rPr>
+          <w:b/>
+          <w:bCs/>
+          <w:sz w:val="32"/>
+          <w:szCs w:val="32"/>
+        </w:rPr>
+        <w:t>3</w:t>
+      </w:r>
+      <w:r>
+        <w:rPr>
+          <w:b/>
+          <w:bCs/>
+          <w:sz w:val="32"/>
+          <w:szCs w:val="32"/>
+        </w:rPr>
+        <w:t>. Dettaglio delle Classi</w:t>
+      </w:r>
+    </w:p>
+    <w:p>
+      <w:pPr>
+        <w:rPr>
+          <w:b/>
+          <w:bCs/>
+          <w:sz w:val="24"/>
+          <w:szCs w:val="24"/>
+        </w:rPr>
+      </w:pPr>
+      <w:r>
+        <w:rPr>
+          <w:b/>
+          <w:bCs/>
+          <w:sz w:val="24"/>
+          <w:szCs w:val="24"/>
+        </w:rPr>
+        <w:t>3</w:t>
+      </w:r>
+      <w:r>
+        <w:rPr>
+          <w:b/>
+          <w:bCs/>
+          <w:sz w:val="24"/>
+          <w:szCs w:val="24"/>
+        </w:rPr>
+        <w:t>.1. Package entita</w:t>
+      </w:r>
+    </w:p>
+    <w:p>
+      <w:pPr>
+        <w:numPr>
+          <w:ilvl w:val="0"/>
+          <w:numId w:val="19"/>
+        </w:numPr>
+        <w:rPr>
+          <w:sz w:val="24"/>
+          <w:szCs w:val="24"/>
+        </w:rPr>
+      </w:pPr>
+      <w:r>
+        <w:rPr>
+          <w:b/>
+          <w:bCs/>
+          <w:sz w:val="24"/>
+          <w:szCs w:val="24"/>
+        </w:rPr>
+        <w:t>Utente.java</w:t>
+      </w:r>
+      <w:r>
+        <w:rPr>
+          <w:sz w:val="24"/>
+          <w:szCs w:val="24"/>
+        </w:rPr>
+        <w:t xml:space="preserve">: </w:t>
+      </w:r>
+      <w:r>
+        <w:rPr>
+          <w:sz w:val="24"/>
+          <w:szCs w:val="24"/>
+        </w:rPr>
+        <w:t>classe base che modella l’utente, cliente.java e Gestore.java la estendono ereditandone le proprietà, come modificatore di accesso è stato usato “protected” in quanto permette solo a sottoclassi e classi nello stesso package di accedere in modo diretto ai campi.</w:t>
+      </w:r>
+    </w:p>
+    <w:p>
+      <w:pPr>
+        <w:numPr>
+          <w:ilvl w:val="0"/>
+          <w:numId w:val="19"/>
+        </w:numPr>
+        <w:rPr>
+          <w:sz w:val="24"/>
+          <w:szCs w:val="24"/>
+        </w:rPr>
+      </w:pPr>
+      <w:r>
+        <w:rPr>
+          <w:b/>
+          <w:bCs/>
+          <w:sz w:val="24"/>
+          <w:szCs w:val="24"/>
+        </w:rPr>
+        <w:t>Cliente.java</w:t>
+      </w:r>
+      <w:r>
+        <w:rPr>
+          <w:sz w:val="24"/>
+          <w:szCs w:val="24"/>
+        </w:rPr>
+        <w:t xml:space="preserve">: Rappresenta un utente con il ruolo di "cliente". Eredita da Utente ma </w:t>
+      </w:r>
+      <w:r>
+        <w:rPr>
+          <w:sz w:val="24"/>
+          <w:szCs w:val="24"/>
+        </w:rPr>
+        <w:t>scandisce il ruolo dell’utente che fa l’accesso</w:t>
+      </w:r>
+      <w:r>
+        <w:rPr>
+          <w:sz w:val="24"/>
+          <w:szCs w:val="24"/>
+        </w:rPr>
+        <w:t>.</w:t>
+      </w:r>
+    </w:p>
+    <w:p>
+      <w:pPr>
+        <w:numPr>
+          <w:ilvl w:val="0"/>
+          <w:numId w:val="19"/>
+        </w:numPr>
+        <w:rPr>
+          <w:sz w:val="24"/>
+          <w:szCs w:val="24"/>
+        </w:rPr>
+      </w:pPr>
+      <w:r>
+        <w:rPr>
+          <w:b/>
+          <w:bCs/>
+          <w:sz w:val="24"/>
+          <w:szCs w:val="24"/>
+        </w:rPr>
+        <w:t>Gestore.java</w:t>
+      </w:r>
+      <w:r>
+        <w:rPr>
+          <w:sz w:val="24"/>
+          <w:szCs w:val="24"/>
+        </w:rPr>
+        <w:t xml:space="preserve">: Rappresenta un utente con il ruolo di "ristoratore". </w:t>
+      </w:r>
+      <w:r>
+        <w:rPr>
+          <w:sz w:val="24"/>
+          <w:szCs w:val="24"/>
+        </w:rPr>
+        <w:t>E</w:t>
+      </w:r>
+      <w:r>
+        <w:rPr>
+          <w:sz w:val="24"/>
+          <w:szCs w:val="24"/>
+        </w:rPr>
+        <w:t>redita da Utente e serve a distinguere questa tipologia di utente per l'associazione con i ristoranti gestiti.</w:t>
+      </w:r>
+    </w:p>
+    <w:p>
+      <w:pPr>
+        <w:numPr>
+          <w:ilvl w:val="0"/>
+          <w:numId w:val="19"/>
+        </w:numPr>
+        <w:rPr>
+          <w:sz w:val="24"/>
+          <w:szCs w:val="24"/>
+        </w:rPr>
+      </w:pPr>
+      <w:r>
+        <w:rPr>
+          <w:b/>
+          <w:bCs/>
+          <w:sz w:val="24"/>
+          <w:szCs w:val="24"/>
+        </w:rPr>
+        <w:t>Ristorante.java</w:t>
+      </w:r>
+      <w:r>
+        <w:rPr>
+          <w:sz w:val="24"/>
+          <w:szCs w:val="24"/>
+        </w:rPr>
+        <w:t>: Classe centrale che incapsula tutti gli attributi di un ristorante</w:t>
+      </w:r>
+      <w:r>
+        <w:rPr>
+          <w:sz w:val="24"/>
+          <w:szCs w:val="24"/>
+        </w:rPr>
+        <w:t xml:space="preserve"> </w:t>
+      </w:r>
+      <w:r>
+        <w:rPr>
+          <w:sz w:val="24"/>
+          <w:szCs w:val="24"/>
+        </w:rPr>
+        <w:t>(nome, luogo, prezzo, cucina, servizi, ecc.). Include metodi getter e setter per ogni attributo.</w:t>
+      </w:r>
+    </w:p>
+    <w:p>
+      <w:pPr>
+        <w:numPr>
+          <w:ilvl w:val="0"/>
+          <w:numId w:val="19"/>
+        </w:numPr>
+        <w:rPr>
+          <w:sz w:val="24"/>
+          <w:szCs w:val="24"/>
+        </w:rPr>
+      </w:pPr>
+      <w:r>
+        <w:rPr>
+          <w:b/>
+          <w:bCs/>
+          <w:sz w:val="24"/>
+          <w:szCs w:val="24"/>
+        </w:rPr>
+        <w:t>Recensione.java</w:t>
+      </w:r>
+      <w:r>
+        <w:rPr>
+          <w:sz w:val="24"/>
+          <w:szCs w:val="24"/>
+        </w:rPr>
+        <w:t>: Contiene i dati di una recensione: l</w:t>
+      </w:r>
+      <w:r>
+        <w:rPr>
+          <w:sz w:val="24"/>
+          <w:szCs w:val="24"/>
+        </w:rPr>
+        <w:t>’</w:t>
+      </w:r>
+      <w:r>
+        <w:rPr>
+          <w:sz w:val="24"/>
+          <w:szCs w:val="24"/>
+        </w:rPr>
+        <w:t xml:space="preserve">username dell'autore, le stelle (da 1 a 5), un testo descrittivo, la data e il nome del ristorante recensito. </w:t>
+      </w:r>
+    </w:p>
+    <w:p>
+      <w:pPr>
+        <w:numPr>
+          <w:ilvl w:val="0"/>
+          <w:numId w:val="19"/>
+        </w:numPr>
+        <w:rPr>
+          <w:sz w:val="24"/>
+          <w:szCs w:val="24"/>
+        </w:rPr>
+      </w:pPr>
+      <w:r>
+        <w:rPr>
+          <w:b/>
+          <w:bCs/>
+          <w:sz w:val="24"/>
+          <w:szCs w:val="24"/>
+        </w:rPr>
+        <w:t>PreferitiCliente.java</w:t>
+      </w:r>
+      <w:r>
+        <w:rPr>
+          <w:sz w:val="24"/>
+          <w:szCs w:val="24"/>
+        </w:rPr>
+        <w:t xml:space="preserve">: Classe che lega </w:t>
+      </w:r>
+      <w:r>
+        <w:rPr>
+          <w:sz w:val="24"/>
+          <w:szCs w:val="24"/>
+        </w:rPr>
+        <w:t>l’username di un cliente</w:t>
+      </w:r>
+      <w:r>
+        <w:rPr>
+          <w:sz w:val="24"/>
+          <w:szCs w:val="24"/>
+        </w:rPr>
+        <w:t xml:space="preserve"> a una lista di oggetti Ristorante, implementando la funzionalità di "preferiti".</w:t>
+      </w:r>
+    </w:p>
+    <w:p>
+      <w:pPr>
+        <w:numPr>
+          <w:ilvl w:val="0"/>
+          <w:numId w:val="19"/>
+        </w:numPr>
+        <w:rPr>
+          <w:sz w:val="24"/>
+          <w:szCs w:val="24"/>
+        </w:rPr>
+      </w:pPr>
+      <w:r>
+        <w:rPr>
+          <w:b/>
+          <w:bCs/>
+          <w:sz w:val="24"/>
+          <w:szCs w:val="24"/>
+        </w:rPr>
+        <w:t>AssGestoreRistoranti.java</w:t>
+      </w:r>
+      <w:r>
+        <w:rPr>
+          <w:sz w:val="24"/>
+          <w:szCs w:val="24"/>
+        </w:rPr>
+        <w:t xml:space="preserve">: Classe che associa </w:t>
+      </w:r>
+      <w:r>
+        <w:rPr>
+          <w:sz w:val="24"/>
+          <w:szCs w:val="24"/>
+        </w:rPr>
+        <w:t>l’username di un ristoraratore</w:t>
+      </w:r>
+      <w:r>
+        <w:rPr>
+          <w:sz w:val="24"/>
+          <w:szCs w:val="24"/>
+        </w:rPr>
+        <w:t xml:space="preserve"> a una lista dei Ristorante che gestisce.</w:t>
+      </w:r>
+    </w:p>
+    <w:p>
+      <w:pPr>
+        <w:numPr>
+          <w:ilvl w:val="0"/>
+          <w:numId w:val="19"/>
+        </w:numPr>
+        <w:rPr>
+          <w:sz w:val="24"/>
+          <w:szCs w:val="24"/>
+        </w:rPr>
+      </w:pPr>
+      <w:r>
+        <w:rPr>
+          <w:b/>
+          <w:bCs/>
+          <w:sz w:val="24"/>
+          <w:szCs w:val="24"/>
+        </w:rPr>
+        <w:t>Ruolo.java</w:t>
+      </w:r>
+      <w:r>
+        <w:rPr>
+          <w:sz w:val="24"/>
+          <w:szCs w:val="24"/>
+        </w:rPr>
+        <w:t xml:space="preserve">: </w:t>
+      </w:r>
+      <w:r>
+        <w:rPr>
+          <w:sz w:val="24"/>
+          <w:szCs w:val="24"/>
+        </w:rPr>
+        <w:t>Classe enumerativa</w:t>
+      </w:r>
+      <w:r>
+        <w:rPr>
+          <w:sz w:val="24"/>
+          <w:szCs w:val="24"/>
+        </w:rPr>
+        <w:t xml:space="preserve"> che definisce i due possibili ruoli per un utente: </w:t>
+      </w:r>
+      <w:r>
+        <w:rPr>
+          <w:sz w:val="24"/>
+          <w:szCs w:val="24"/>
+        </w:rPr>
+        <w:t xml:space="preserve">gestore </w:t>
+      </w:r>
+      <w:r>
+        <w:rPr>
+          <w:sz w:val="24"/>
+          <w:szCs w:val="24"/>
+        </w:rPr>
+        <w:t xml:space="preserve">e </w:t>
+      </w:r>
+      <w:r>
+        <w:rPr>
+          <w:sz w:val="24"/>
+          <w:szCs w:val="24"/>
+        </w:rPr>
+        <w:t>cliente</w:t>
+      </w:r>
+      <w:r>
+        <w:rPr>
+          <w:sz w:val="24"/>
+          <w:szCs w:val="24"/>
+        </w:rPr>
+        <w:t>.</w:t>
+      </w:r>
+    </w:p>
+    <w:p>
+      <w:pPr>
+        <w:rPr>
+          <w:b/>
+          <w:bCs/>
+          <w:sz w:val="24"/>
+          <w:szCs w:val="24"/>
+        </w:rPr>
+      </w:pPr>
+      <w:r>
+        <w:rPr>
+          <w:b/>
+          <w:bCs/>
+          <w:sz w:val="24"/>
+          <w:szCs w:val="24"/>
+        </w:rPr>
+        <w:t>3</w:t>
+      </w:r>
+      <w:r>
+        <w:rPr>
+          <w:b/>
+          <w:bCs/>
+          <w:sz w:val="24"/>
+          <w:szCs w:val="24"/>
+        </w:rPr>
+        <w:t>.2. Package eccezioni</w:t>
+      </w:r>
+    </w:p>
+    <w:p>
+      <w:pPr>
+        <w:numPr>
+          <w:ilvl w:val="0"/>
+          <w:numId w:val="20"/>
+        </w:numPr>
+        <w:rPr>
+          <w:sz w:val="24"/>
+          <w:szCs w:val="24"/>
+        </w:rPr>
+      </w:pPr>
+      <w:r>
+        <w:rPr>
+          <w:b/>
+          <w:bCs/>
+          <w:sz w:val="24"/>
+          <w:szCs w:val="24"/>
+        </w:rPr>
+        <w:t>LocaleGiaPresenteException.java</w:t>
+      </w:r>
+      <w:r>
+        <w:rPr>
+          <w:sz w:val="24"/>
+          <w:szCs w:val="24"/>
+        </w:rPr>
+        <w:t xml:space="preserve">: È una RuntimeException personalizzata. Viene sollevata quando un Gestore tenta di inserire un nuovo ristorante che è già presente nel sistema. </w:t>
+      </w:r>
+    </w:p>
+    <w:p>
+      <w:pPr>
+        <w:rPr>
+          <w:sz w:val="24"/>
+          <w:szCs w:val="24"/>
+        </w:rPr>
+      </w:pPr>
+    </w:p>
+    <w:p>
+      <w:pPr>
+        <w:rPr>
+          <w:sz w:val="24"/>
+          <w:szCs w:val="24"/>
+        </w:rPr>
+      </w:pPr>
+    </w:p>
+    <w:p>
+      <w:pPr>
+        <w:rPr>
+          <w:b/>
+          <w:bCs/>
+          <w:sz w:val="32"/>
+          <w:szCs w:val="32"/>
+        </w:rPr>
+      </w:pPr>
+      <w:r>
+        <w:rPr>
+          <w:b/>
+          <w:bCs/>
+          <w:sz w:val="32"/>
+          <w:szCs w:val="32"/>
+        </w:rPr>
+        <w:lastRenderedPageBreak/>
+        <w:t>4</w:t>
+      </w:r>
+      <w:r>
+        <w:rPr>
+          <w:b/>
+          <w:bCs/>
+          <w:sz w:val="32"/>
+          <w:szCs w:val="32"/>
+        </w:rPr>
+        <w:t>. Funzionalità e Scelte Algoritmiche</w:t>
+      </w:r>
+    </w:p>
+    <w:p>
+      <w:pPr>
+        <w:rPr>
+          <w:b/>
+          <w:bCs/>
+          <w:sz w:val="24"/>
+          <w:szCs w:val="24"/>
+        </w:rPr>
+      </w:pPr>
+      <w:r>
+        <w:rPr>
+          <w:b/>
+          <w:bCs/>
+          <w:sz w:val="24"/>
+          <w:szCs w:val="24"/>
+        </w:rPr>
+        <w:t>4</w:t>
+      </w:r>
+      <w:r>
+        <w:rPr>
+          <w:b/>
+          <w:bCs/>
+          <w:sz w:val="24"/>
+          <w:szCs w:val="24"/>
+        </w:rPr>
+        <w:t>.1. Flusso di Esecuzione Principale</w:t>
+      </w:r>
+    </w:p>
+    <w:p>
+      <w:pPr>
+        <w:numPr>
+          <w:ilvl w:val="0"/>
+          <w:numId w:val="22"/>
+        </w:numPr>
+        <w:rPr>
+          <w:sz w:val="24"/>
+          <w:szCs w:val="24"/>
+        </w:rPr>
+      </w:pPr>
+      <w:r>
+        <w:rPr>
+          <w:sz w:val="24"/>
+          <w:szCs w:val="24"/>
+        </w:rPr>
+        <w:t>L'esecuzione parte dal main in TheKnife.java.</w:t>
+      </w:r>
+    </w:p>
+    <w:p>
+      <w:pPr>
+        <w:numPr>
+          <w:ilvl w:val="0"/>
+          <w:numId w:val="22"/>
+        </w:numPr>
+        <w:rPr>
+          <w:sz w:val="24"/>
+          <w:szCs w:val="24"/>
+        </w:rPr>
+      </w:pPr>
+      <w:r>
+        <w:rPr>
+          <w:sz w:val="24"/>
+          <w:szCs w:val="24"/>
+        </w:rPr>
+        <w:t>Viene creato un oggetto GestioneMenu che mostra il menu iniziale.</w:t>
+      </w:r>
+    </w:p>
+    <w:p>
+      <w:pPr>
+        <w:numPr>
+          <w:ilvl w:val="0"/>
+          <w:numId w:val="22"/>
+        </w:numPr>
+        <w:rPr>
+          <w:sz w:val="24"/>
+          <w:szCs w:val="24"/>
+        </w:rPr>
+      </w:pPr>
+      <w:r>
+        <w:rPr>
+          <w:sz w:val="24"/>
+          <w:szCs w:val="24"/>
+        </w:rPr>
+        <w:t>L'utente sceglie un'opzione (es. "cerca ristorante").</w:t>
+      </w:r>
+    </w:p>
+    <w:p>
+      <w:pPr>
+        <w:numPr>
+          <w:ilvl w:val="0"/>
+          <w:numId w:val="22"/>
+        </w:numPr>
+        <w:rPr>
+          <w:sz w:val="24"/>
+          <w:szCs w:val="24"/>
+        </w:rPr>
+      </w:pPr>
+      <w:r>
+        <w:rPr>
+          <w:sz w:val="24"/>
+          <w:szCs w:val="24"/>
+        </w:rPr>
+        <w:t>GestioneMenu chiama il metodo appropriato della classe UI corrispondente (es. RistoranteUI.cercaRistorante()).</w:t>
+      </w:r>
+    </w:p>
+    <w:p>
+      <w:pPr>
+        <w:numPr>
+          <w:ilvl w:val="0"/>
+          <w:numId w:val="22"/>
+        </w:numPr>
+        <w:rPr>
+          <w:sz w:val="24"/>
+          <w:szCs w:val="24"/>
+        </w:rPr>
+      </w:pPr>
+      <w:r>
+        <w:rPr>
+          <w:sz w:val="24"/>
+          <w:szCs w:val="24"/>
+        </w:rPr>
+        <w:t>La classe UI interagisce con l'utente per raccogliere i parametri necessari (es. il luogo per la ricerca).</w:t>
+      </w:r>
+    </w:p>
+    <w:p>
+      <w:pPr>
+        <w:numPr>
+          <w:ilvl w:val="0"/>
+          <w:numId w:val="22"/>
+        </w:numPr>
+        <w:rPr>
+          <w:sz w:val="24"/>
+          <w:szCs w:val="24"/>
+        </w:rPr>
+      </w:pPr>
+      <w:r>
+        <w:rPr>
+          <w:sz w:val="24"/>
+          <w:szCs w:val="24"/>
+        </w:rPr>
+        <w:t>La classe UI invoca il metodo del servizio corrispondente</w:t>
+      </w:r>
+    </w:p>
+    <w:p>
+      <w:pPr>
+        <w:numPr>
+          <w:ilvl w:val="0"/>
+          <w:numId w:val="22"/>
+        </w:numPr>
+        <w:rPr>
+          <w:sz w:val="24"/>
+          <w:szCs w:val="24"/>
+        </w:rPr>
+      </w:pPr>
+      <w:r>
+        <w:rPr>
+          <w:sz w:val="24"/>
+          <w:szCs w:val="24"/>
+        </w:rPr>
+        <w:t>Il servizio chiama la classe di gestione file per ottenere tutti i dati.</w:t>
+      </w:r>
+    </w:p>
+    <w:p>
+      <w:pPr>
+        <w:numPr>
+          <w:ilvl w:val="0"/>
+          <w:numId w:val="22"/>
+        </w:numPr>
+        <w:rPr>
+          <w:sz w:val="24"/>
+          <w:szCs w:val="24"/>
+        </w:rPr>
+      </w:pPr>
+      <w:r>
+        <w:rPr>
+          <w:sz w:val="24"/>
+          <w:szCs w:val="24"/>
+        </w:rPr>
+        <w:t xml:space="preserve">Il servizio esegue </w:t>
+      </w:r>
+      <w:r>
+        <w:rPr>
+          <w:sz w:val="24"/>
+          <w:szCs w:val="24"/>
+        </w:rPr>
+        <w:t>la filtrazione dei ristoranti</w:t>
+      </w:r>
+      <w:r>
+        <w:rPr>
+          <w:sz w:val="24"/>
+          <w:szCs w:val="24"/>
+        </w:rPr>
+        <w:t>.</w:t>
+      </w:r>
+    </w:p>
+    <w:p>
+      <w:pPr>
+        <w:numPr>
+          <w:ilvl w:val="0"/>
+          <w:numId w:val="22"/>
+        </w:numPr>
+        <w:rPr>
+          <w:sz w:val="24"/>
+          <w:szCs w:val="24"/>
+        </w:rPr>
+      </w:pPr>
+      <w:r>
+        <w:rPr>
+          <w:sz w:val="24"/>
+          <w:szCs w:val="24"/>
+        </w:rPr>
+        <w:t>Il risultato viene restituito alla UI, che si occupa di mostrarlo all'utente.</w:t>
+      </w:r>
+    </w:p>
+    <w:p>
+      <w:pPr>
+        <w:rPr>
+          <w:b/>
+          <w:bCs/>
+          <w:sz w:val="24"/>
+          <w:szCs w:val="24"/>
+        </w:rPr>
+      </w:pPr>
+      <w:r>
+        <w:rPr>
+          <w:b/>
+          <w:bCs/>
+          <w:sz w:val="24"/>
+          <w:szCs w:val="24"/>
+        </w:rPr>
+        <w:t>4</w:t>
+      </w:r>
+      <w:r>
+        <w:rPr>
+          <w:b/>
+          <w:bCs/>
+          <w:sz w:val="24"/>
+          <w:szCs w:val="24"/>
+        </w:rPr>
+        <w:t>.2. Ricerca Ristoranti</w:t>
+      </w:r>
+    </w:p>
+    <w:p>
+      <w:pPr>
+        <w:rPr>
+          <w:sz w:val="24"/>
+          <w:szCs w:val="24"/>
+        </w:rPr>
+      </w:pPr>
+      <w:r>
+        <w:rPr>
+          <w:sz w:val="24"/>
+          <w:szCs w:val="24"/>
+        </w:rPr>
+        <w:t>L'algoritmo carica l'intera lista di ristoranti in memoria. Successivamente, applica uno dopo l'altro i filtri richiesti dall'utente, riducendo progressivamente la lista dei risultati</w:t>
+      </w:r>
+      <w:r>
+        <w:rPr>
+          <w:sz w:val="24"/>
+          <w:szCs w:val="24"/>
+        </w:rPr>
+        <w:t>, per poi mostrarli all’utente in lista</w:t>
+      </w:r>
+      <w:r>
+        <w:rPr>
+          <w:sz w:val="24"/>
+          <w:szCs w:val="24"/>
+        </w:rPr>
+        <w:t>.</w:t>
+      </w:r>
+    </w:p>
+    <w:p>
+      <w:pPr>
+        <w:rPr>
+          <w:b/>
+          <w:bCs/>
+          <w:sz w:val="24"/>
+          <w:szCs w:val="24"/>
+        </w:rPr>
+      </w:pPr>
+      <w:r>
+        <w:rPr>
+          <w:b/>
+          <w:bCs/>
+          <w:sz w:val="24"/>
+          <w:szCs w:val="24"/>
+        </w:rPr>
+        <w:t>4</w:t>
+      </w:r>
+      <w:r>
+        <w:rPr>
+          <w:b/>
+          <w:bCs/>
+          <w:sz w:val="24"/>
+          <w:szCs w:val="24"/>
+        </w:rPr>
+        <w:t>.3. Gestione Recensioni</w:t>
+      </w:r>
+    </w:p>
+    <w:p>
+      <w:pPr>
+        <w:rPr>
+          <w:sz w:val="24"/>
+          <w:szCs w:val="24"/>
+        </w:rPr>
+      </w:pPr>
+      <w:r>
+        <w:rPr>
+          <w:sz w:val="24"/>
+          <w:szCs w:val="24"/>
+        </w:rPr>
+        <w:t>L'aggiunta, modifica o cancellazione di una recensione</w:t>
+      </w:r>
+      <w:r>
+        <w:rPr>
+          <w:sz w:val="24"/>
+          <w:szCs w:val="24"/>
+        </w:rPr>
+        <w:t xml:space="preserve"> viene gestita nel seguente modo:</w:t>
+      </w:r>
+    </w:p>
+    <w:p>
+      <w:pPr>
+        <w:numPr>
+          <w:ilvl w:val="0"/>
+          <w:numId w:val="23"/>
+        </w:numPr>
+        <w:rPr>
+          <w:sz w:val="24"/>
+          <w:szCs w:val="24"/>
+        </w:rPr>
+      </w:pPr>
+      <w:r>
+        <w:rPr>
+          <w:sz w:val="24"/>
+          <w:szCs w:val="24"/>
+        </w:rPr>
+        <w:t>L'intera lista di recensioni viene letta dal file recensioni.csv.</w:t>
+      </w:r>
+    </w:p>
+    <w:p>
+      <w:pPr>
+        <w:numPr>
+          <w:ilvl w:val="0"/>
+          <w:numId w:val="23"/>
+        </w:numPr>
+        <w:rPr>
+          <w:sz w:val="24"/>
+          <w:szCs w:val="24"/>
+        </w:rPr>
+      </w:pPr>
+      <w:r>
+        <w:rPr>
+          <w:sz w:val="24"/>
+          <w:szCs w:val="24"/>
+        </w:rPr>
+        <w:t>L'operazione desiderata viene eseguita sulla lista in memoria</w:t>
+      </w:r>
+      <w:r>
+        <w:rPr>
+          <w:sz w:val="24"/>
+          <w:szCs w:val="24"/>
+        </w:rPr>
+        <w:t>.</w:t>
+      </w:r>
+    </w:p>
+    <w:p>
+      <w:pPr>
+        <w:numPr>
+          <w:ilvl w:val="0"/>
+          <w:numId w:val="23"/>
+        </w:numPr>
+        <w:rPr>
+          <w:sz w:val="24"/>
+          <w:szCs w:val="24"/>
+        </w:rPr>
+      </w:pPr>
+      <w:r>
+        <w:rPr>
+          <w:sz w:val="24"/>
+          <w:szCs w:val="24"/>
+        </w:rPr>
+        <w:t>L'intera lista aggiornata viene riscritta sul file, sovrascivendo i contenuti precedenti.</w:t>
+      </w:r>
+    </w:p>
+    <w:p>
+      <w:pPr>
+        <w:rPr>
+          <w:b/>
+          <w:bCs/>
+          <w:sz w:val="24"/>
+          <w:szCs w:val="24"/>
+        </w:rPr>
+      </w:pPr>
+      <w:r>
+        <w:rPr>
+          <w:b/>
+          <w:bCs/>
+          <w:sz w:val="24"/>
+          <w:szCs w:val="24"/>
+        </w:rPr>
+        <w:t>4</w:t>
+      </w:r>
+      <w:r>
+        <w:rPr>
+          <w:b/>
+          <w:bCs/>
+          <w:sz w:val="24"/>
+          <w:szCs w:val="24"/>
+        </w:rPr>
+        <w:t>.</w:t>
+      </w:r>
+      <w:r>
+        <w:rPr>
+          <w:b/>
+          <w:bCs/>
+          <w:sz w:val="24"/>
+          <w:szCs w:val="24"/>
+        </w:rPr>
+        <w:t>4</w:t>
+      </w:r>
+      <w:r>
+        <w:rPr>
+          <w:b/>
+          <w:bCs/>
+          <w:sz w:val="24"/>
+          <w:szCs w:val="24"/>
+        </w:rPr>
+        <w:t>. Aggiunta Ristorante (Gestore)</w:t>
+      </w:r>
+    </w:p>
+    <w:p>
+      <w:pPr>
+        <w:rPr>
+          <w:sz w:val="24"/>
+          <w:szCs w:val="24"/>
+        </w:rPr>
+      </w:pPr>
+      <w:r>
+        <w:rPr>
+          <w:sz w:val="24"/>
+          <w:szCs w:val="24"/>
+        </w:rPr>
+        <w:t xml:space="preserve">Un gestore può aggiungere un ristorante nuovo o "rivendicare" uno esistente non ancora associato. </w:t>
+      </w:r>
+    </w:p>
+    <w:p>
+      <w:pPr>
+        <w:rPr>
+          <w:sz w:val="24"/>
+          <w:szCs w:val="24"/>
+        </w:rPr>
+      </w:pPr>
+      <w:r>
+        <w:rPr>
+          <w:sz w:val="24"/>
+          <w:szCs w:val="24"/>
+        </w:rPr>
+        <w:t xml:space="preserve">RistoranteService </w:t>
+      </w:r>
+      <w:r>
+        <w:rPr>
+          <w:sz w:val="24"/>
+          <w:szCs w:val="24"/>
+        </w:rPr>
+        <w:t xml:space="preserve">inizialmente </w:t>
+      </w:r>
+      <w:r>
+        <w:rPr>
+          <w:sz w:val="24"/>
+          <w:szCs w:val="24"/>
+        </w:rPr>
+        <w:t>esegue una serie di controlli:</w:t>
+      </w:r>
+    </w:p>
+    <w:p>
+      <w:pPr>
+        <w:numPr>
+          <w:ilvl w:val="1"/>
+          <w:numId w:val="24"/>
+        </w:numPr>
+        <w:rPr>
+          <w:sz w:val="24"/>
+          <w:szCs w:val="24"/>
+        </w:rPr>
+      </w:pPr>
+      <w:r>
+        <w:rPr>
+          <w:sz w:val="24"/>
+          <w:szCs w:val="24"/>
+        </w:rPr>
+        <w:t>Verifica che il ristorante esista</w:t>
+      </w:r>
+      <w:r>
+        <w:rPr>
+          <w:sz w:val="24"/>
+          <w:szCs w:val="24"/>
+        </w:rPr>
+        <w:t>.</w:t>
+      </w:r>
+      <w:r>
+        <w:rPr>
+          <w:sz w:val="24"/>
+          <w:szCs w:val="24"/>
+        </w:rPr>
+        <w:t xml:space="preserve"> </w:t>
+      </w:r>
+    </w:p>
+    <w:p>
+      <w:pPr>
+        <w:numPr>
+          <w:ilvl w:val="1"/>
+          <w:numId w:val="24"/>
+        </w:numPr>
+        <w:rPr>
+          <w:sz w:val="24"/>
+          <w:szCs w:val="24"/>
+        </w:rPr>
+      </w:pPr>
+      <w:r>
+        <w:rPr>
+          <w:sz w:val="24"/>
+          <w:szCs w:val="24"/>
+        </w:rPr>
+        <w:t>Verifica che lo stesso gestore non lo possieda già</w:t>
+      </w:r>
+      <w:r>
+        <w:rPr>
+          <w:sz w:val="24"/>
+          <w:szCs w:val="24"/>
+        </w:rPr>
+        <w:t>.</w:t>
+      </w:r>
+    </w:p>
+    <w:p>
+      <w:pPr>
+        <w:numPr>
+          <w:ilvl w:val="1"/>
+          <w:numId w:val="24"/>
+        </w:numPr>
+        <w:rPr>
+          <w:sz w:val="24"/>
+          <w:szCs w:val="24"/>
+        </w:rPr>
+      </w:pPr>
+      <w:r>
+        <w:rPr>
+          <w:sz w:val="24"/>
+          <w:szCs w:val="24"/>
+        </w:rPr>
+        <w:t>Verifica che il ristorante non sia già di proprietà di un altro gestore</w:t>
+      </w:r>
+      <w:r>
+        <w:rPr>
+          <w:sz w:val="24"/>
+          <w:szCs w:val="24"/>
+        </w:rPr>
+        <w:t>.</w:t>
+      </w:r>
+      <w:r>
+        <w:rPr>
+          <w:sz w:val="24"/>
+          <w:szCs w:val="24"/>
+        </w:rPr>
+        <w:t xml:space="preserve"> </w:t>
+      </w:r>
+    </w:p>
+    <w:p>
+      <w:pPr>
+        <w:numPr>
+          <w:ilvl w:val="1"/>
+          <w:numId w:val="24"/>
+        </w:numPr>
+        <w:rPr>
+          <w:sz w:val="24"/>
+          <w:szCs w:val="24"/>
+        </w:rPr>
+      </w:pPr>
+      <w:r>
+        <w:rPr>
+          <w:sz w:val="24"/>
+          <w:szCs w:val="24"/>
+        </w:rPr>
+        <w:t>Se i controlli passano, crea o aggiorna l'associazione nel file username_ristoranti.csv.</w:t>
+      </w:r>
+    </w:p>
+    <w:p>
+      <w:pPr>
+        <w:rPr>
+          <w:sz w:val="24"/>
+          <w:szCs w:val="24"/>
+        </w:rPr>
+      </w:pPr>
+    </w:p>
+    <w:p>
+      <w:pPr>
+        <w:rPr>
+          <w:b/>
+          <w:bCs/>
+          <w:sz w:val="24"/>
+          <w:szCs w:val="24"/>
+        </w:rPr>
+      </w:pPr>
+      <w:r>
+        <w:rPr>
+          <w:b/>
+          <w:bCs/>
+          <w:sz w:val="24"/>
+          <w:szCs w:val="24"/>
+        </w:rPr>
+        <w:lastRenderedPageBreak/>
+        <w:t>4</w:t>
+      </w:r>
+      <w:r>
+        <w:rPr>
+          <w:b/>
+          <w:bCs/>
+          <w:sz w:val="24"/>
+          <w:szCs w:val="24"/>
+        </w:rPr>
+        <w:t>.</w:t>
+      </w:r>
+      <w:r>
+        <w:rPr>
+          <w:b/>
+          <w:bCs/>
+          <w:sz w:val="24"/>
+          <w:szCs w:val="24"/>
+        </w:rPr>
+        <w:t>5</w:t>
+      </w:r>
+      <w:r>
+        <w:rPr>
+          <w:b/>
+          <w:bCs/>
+          <w:sz w:val="24"/>
+          <w:szCs w:val="24"/>
+        </w:rPr>
+        <w:t>. Registrazione e Login Utente</w:t>
+      </w:r>
+    </w:p>
+    <w:p>
+      <w:pPr>
+        <w:numPr>
+          <w:ilvl w:val="0"/>
+          <w:numId w:val="25"/>
+        </w:numPr>
+        <w:rPr>
+          <w:sz w:val="24"/>
+          <w:szCs w:val="24"/>
+        </w:rPr>
+      </w:pPr>
+      <w:r>
+        <w:rPr>
+          <w:b/>
+          <w:bCs/>
+          <w:sz w:val="24"/>
+          <w:szCs w:val="24"/>
+        </w:rPr>
+        <w:t>Registrazione</w:t>
+      </w:r>
+      <w:r>
+        <w:rPr>
+          <w:sz w:val="24"/>
+          <w:szCs w:val="24"/>
+        </w:rPr>
+        <w:t xml:space="preserve">: Gestita da UtenteUI.registrazione(). La UI raccoglie i dati dall'utente. Un controllo assicura che lo username inserito non sia già presente. Una volta validati i dati, viene creata un'istanza di Cliente o Gestore in base al ruolo scelto. L'oggetto viene quindi </w:t>
+      </w:r>
+      <w:r>
+        <w:rPr>
+          <w:sz w:val="24"/>
+          <w:szCs w:val="24"/>
+        </w:rPr>
+        <w:t>salvato nel</w:t>
+      </w:r>
+      <w:r>
+        <w:rPr>
+          <w:sz w:val="24"/>
+          <w:szCs w:val="24"/>
+        </w:rPr>
+        <w:t xml:space="preserve"> file utenti.csv. </w:t>
+      </w:r>
+    </w:p>
+    <w:p>
+      <w:pPr>
+        <w:numPr>
+          <w:ilvl w:val="0"/>
+          <w:numId w:val="25"/>
+        </w:numPr>
+        <w:rPr>
+          <w:sz w:val="24"/>
+          <w:szCs w:val="24"/>
+        </w:rPr>
+      </w:pPr>
+      <w:r>
+        <w:rPr>
+          <w:b/>
+          <w:bCs/>
+          <w:sz w:val="24"/>
+          <w:szCs w:val="24"/>
+        </w:rPr>
+        <w:t>Login</w:t>
+      </w:r>
+      <w:r>
+        <w:rPr>
+          <w:sz w:val="24"/>
+          <w:szCs w:val="24"/>
+        </w:rPr>
+        <w:t xml:space="preserve">: Gestita da UtenteUI.login(). La UI raccoglie username e password. La validazione avviene confrontando la password fornita con quella recuperata tramite </w:t>
+      </w:r>
+      <w:r>
+        <w:rPr>
+          <w:sz w:val="24"/>
+          <w:szCs w:val="24"/>
+        </w:rPr>
+        <w:t xml:space="preserve">il metodo </w:t>
+      </w:r>
+      <w:r>
+        <w:rPr>
+          <w:sz w:val="24"/>
+          <w:szCs w:val="24"/>
+        </w:rPr>
+        <w:t>utenteServ.get(username).getPassword(). Se le credenziali sono corrette, il metodo restituisce</w:t>
+      </w:r>
+      <w:r>
+        <w:rPr>
+          <w:sz w:val="24"/>
+          <w:szCs w:val="24"/>
+        </w:rPr>
+        <w:t xml:space="preserve"> l’</w:t>
+      </w:r>
+      <w:r>
+        <w:rPr>
+          <w:sz w:val="24"/>
+          <w:szCs w:val="24"/>
+        </w:rPr>
+        <w:t xml:space="preserve">Utente completo, permettendo a GestioneMenu di avviare la sessione appropriata (cliente o gestore). </w:t>
+      </w:r>
+    </w:p>
+    <w:p>
+      <w:pPr>
+        <w:rPr>
+          <w:sz w:val="24"/>
+          <w:szCs w:val="24"/>
+        </w:rPr>
+      </w:pPr>
+    </w:p>
+    <w:p>
+      <w:pPr>
+        <w:rPr>
+          <w:sz w:val="24"/>
+          <w:szCs w:val="24"/>
+        </w:rPr>
+      </w:pPr>
+    </w:p>
+    <w:p>
+      <w:pPr>
+        <w:ind w:left="720"/>
         <w:rPr>
           <w:sz w:val="24"/>
           <w:szCs w:val="24"/>
@@ -1819,6 +3221,155 @@
 <file path=word/numbering.xml><?xml version="1.0" encoding="utf-8"?>
 <w:numbering xmlns:wpc="http://schemas.microsoft.com/office/word/2010/wordprocessingCanvas" xmlns:cx="http://schemas.microsoft.com/office/drawing/2014/chartex" xmlns:cx1="http://schemas.microsoft.com/office/drawing/2015/9/8/chartex" xmlns:cx2="http://schemas.microsoft.com/office/drawing/2015/10/21/chartex" xmlns:cx3="http://schemas.microsoft.com/office/drawing/2016/5/9/chartex" xmlns:cx4="http://schemas.microsoft.com/office/drawing/2016/5/10/chartex" xmlns:cx5="http://schemas.microsoft.com/office/drawing/2016/5/11/chartex" xmlns:cx6="http://schemas.microsoft.com/office/drawing/2016/5/12/chartex" xmlns:cx7="http://schemas.microsoft.com/office/drawing/2016/5/13/chartex" xmlns:cx8="http://schemas.microsoft.com/office/drawing/2016/5/14/chartex" xmlns:mc="http://schemas.openxmlformats.org/markup-compatibility/2006" xmlns:aink="http://schemas.microsoft.com/office/drawing/2016/ink" xmlns:am3d="http://schemas.microsoft.com/office/drawing/2017/model3d" xmlns:o="urn:schemas-microsoft-com:office:office" xmlns:oel="http://schemas.microsoft.com/office/2019/extlst" xmlns:r="http://schemas.openxmlformats.org/officeDocument/2006/relationships" xmlns:m="http://schemas.openxmlformats.org/officeDocument/2006/math" xmlns:v="urn:schemas-microsoft-com:vml" xmlns:wp14="http://schemas.microsoft.com/office/word/2010/wordprocessingDrawing" xmlns:wp="http://schemas.openxmlformats.org/drawingml/2006/wordprocessingDrawing" xmlns:w10="urn:schemas-microsoft-com:office:word" xmlns:w="http://schemas.openxmlformats.org/wordprocessingml/2006/main" xmlns:w14="http://schemas.microsoft.com/office/word/2010/wordml" xmlns:w15="http://schemas.microsoft.com/office/word/2012/wordml" xmlns:w16cex="http://schemas.microsoft.com/office/word/2018/wordml/cex" xmlns:w16cid="http://schemas.microsoft.com/office/word/2016/wordml/cid" xmlns:w16="http://schemas.microsoft.com/office/word/2018/wordml" xmlns:w16du="http://schemas.microsoft.com/office/word/2023/wordml/word16du" xmlns:w16sdtdh="http://schemas.microsoft.com/office/word/2020/wordml/sdtdatahash" xmlns:w16sdtfl="http://schemas.microsoft.com/office/word/2024/wordml/sdtformatlock" xmlns:w16se="http://schemas.microsoft.com/office/word/2015/wordml/symex" xmlns:wpg="http://schemas.microsoft.com/office/word/2010/wordprocessingGroup" xmlns:wpi="http://schemas.microsoft.com/office/word/2010/wordprocessingInk" xmlns:wne="http://schemas.microsoft.com/office/word/2006/wordml" xmlns:wps="http://schemas.microsoft.com/office/word/2010/wordprocessingShape" mc:Ignorable="w14 w15 w16se w16cid w16 w16cex w16sdtdh w16sdtfl w16du wp14">
   <w:abstractNum w:abstractNumId="0" w15:restartNumberingAfterBreak="0">
+    <w:nsid w:val="02A34FDD"/>
+    <w:multiLevelType w:val="multilevel"/>
+    <w:tmpl w:val="268C15B2"/>
+    <w:lvl w:ilvl="0">
+      <w:start w:val="1"/>
+      <w:numFmt w:val="bullet"/>
+      <w:lvlText w:val=""/>
+      <w:lvlJc w:val="left"/>
+      <w:pPr>
+        <w:tabs>
+          <w:tab w:val="num" w:pos="720"/>
+        </w:tabs>
+        <w:ind w:left="720" w:hanging="360"/>
+      </w:pPr>
+      <w:rPr>
+        <w:rFonts w:ascii="Symbol" w:hAnsi="Symbol" w:hint="default"/>
+        <w:sz w:val="20"/>
+      </w:rPr>
+    </w:lvl>
+    <w:lvl w:ilvl="1" w:tentative="1">
+      <w:start w:val="1"/>
+      <w:numFmt w:val="bullet"/>
+      <w:lvlText w:val="o"/>
+      <w:lvlJc w:val="left"/>
+      <w:pPr>
+        <w:tabs>
+          <w:tab w:val="num" w:pos="1440"/>
+        </w:tabs>
+        <w:ind w:left="1440" w:hanging="360"/>
+      </w:pPr>
+      <w:rPr>
+        <w:rFonts w:ascii="Courier New" w:hAnsi="Courier New" w:hint="default"/>
+        <w:sz w:val="20"/>
+      </w:rPr>
+    </w:lvl>
+    <w:lvl w:ilvl="2" w:tentative="1">
+      <w:start w:val="1"/>
+      <w:numFmt w:val="bullet"/>
+      <w:lvlText w:val=""/>
+      <w:lvlJc w:val="left"/>
+      <w:pPr>
+        <w:tabs>
+          <w:tab w:val="num" w:pos="2160"/>
+        </w:tabs>
+        <w:ind w:left="2160" w:hanging="360"/>
+      </w:pPr>
+      <w:rPr>
+        <w:rFonts w:ascii="Wingdings" w:hAnsi="Wingdings" w:hint="default"/>
+        <w:sz w:val="20"/>
+      </w:rPr>
+    </w:lvl>
+    <w:lvl w:ilvl="3" w:tentative="1">
+      <w:start w:val="1"/>
+      <w:numFmt w:val="bullet"/>
+      <w:lvlText w:val=""/>
+      <w:lvlJc w:val="left"/>
+      <w:pPr>
+        <w:tabs>
+          <w:tab w:val="num" w:pos="2880"/>
+        </w:tabs>
+        <w:ind w:left="2880" w:hanging="360"/>
+      </w:pPr>
+      <w:rPr>
+        <w:rFonts w:ascii="Wingdings" w:hAnsi="Wingdings" w:hint="default"/>
+        <w:sz w:val="20"/>
+      </w:rPr>
+    </w:lvl>
+    <w:lvl w:ilvl="4" w:tentative="1">
+      <w:start w:val="1"/>
+      <w:numFmt w:val="bullet"/>
+      <w:lvlText w:val=""/>
+      <w:lvlJc w:val="left"/>
+      <w:pPr>
+        <w:tabs>
+          <w:tab w:val="num" w:pos="3600"/>
+        </w:tabs>
+        <w:ind w:left="3600" w:hanging="360"/>
+      </w:pPr>
+      <w:rPr>
+        <w:rFonts w:ascii="Wingdings" w:hAnsi="Wingdings" w:hint="default"/>
+        <w:sz w:val="20"/>
+      </w:rPr>
+    </w:lvl>
+    <w:lvl w:ilvl="5" w:tentative="1">
+      <w:start w:val="1"/>
+      <w:numFmt w:val="bullet"/>
+      <w:lvlText w:val=""/>
+      <w:lvlJc w:val="left"/>
+      <w:pPr>
+        <w:tabs>
+          <w:tab w:val="num" w:pos="4320"/>
+        </w:tabs>
+        <w:ind w:left="4320" w:hanging="360"/>
+      </w:pPr>
+      <w:rPr>
+        <w:rFonts w:ascii="Wingdings" w:hAnsi="Wingdings" w:hint="default"/>
+        <w:sz w:val="20"/>
+      </w:rPr>
+    </w:lvl>
+    <w:lvl w:ilvl="6" w:tentative="1">
+      <w:start w:val="1"/>
+      <w:numFmt w:val="bullet"/>
+      <w:lvlText w:val=""/>
+      <w:lvlJc w:val="left"/>
+      <w:pPr>
+        <w:tabs>
+          <w:tab w:val="num" w:pos="5040"/>
+        </w:tabs>
+        <w:ind w:left="5040" w:hanging="360"/>
+      </w:pPr>
+      <w:rPr>
+        <w:rFonts w:ascii="Wingdings" w:hAnsi="Wingdings" w:hint="default"/>
+        <w:sz w:val="20"/>
+      </w:rPr>
+    </w:lvl>
+    <w:lvl w:ilvl="7" w:tentative="1">
+      <w:start w:val="1"/>
+      <w:numFmt w:val="bullet"/>
+      <w:lvlText w:val=""/>
+      <w:lvlJc w:val="left"/>
+      <w:pPr>
+        <w:tabs>
+          <w:tab w:val="num" w:pos="5760"/>
+        </w:tabs>
+        <w:ind w:left="5760" w:hanging="360"/>
+      </w:pPr>
+      <w:rPr>
+        <w:rFonts w:ascii="Wingdings" w:hAnsi="Wingdings" w:hint="default"/>
+        <w:sz w:val="20"/>
+      </w:rPr>
+    </w:lvl>
+    <w:lvl w:ilvl="8" w:tentative="1">
+      <w:start w:val="1"/>
+      <w:numFmt w:val="bullet"/>
+      <w:lvlText w:val=""/>
+      <w:lvlJc w:val="left"/>
+      <w:pPr>
+        <w:tabs>
+          <w:tab w:val="num" w:pos="6480"/>
+        </w:tabs>
+        <w:ind w:left="6480" w:hanging="360"/>
+      </w:pPr>
+      <w:rPr>
+        <w:rFonts w:ascii="Wingdings" w:hAnsi="Wingdings" w:hint="default"/>
+        <w:sz w:val="20"/>
+      </w:rPr>
+    </w:lvl>
+  </w:abstractNum>
+  <w:abstractNum w:abstractNumId="1" w15:restartNumberingAfterBreak="0">
     <w:nsid w:val="049A3DB1"/>
     <w:multiLevelType w:val="hybridMultilevel"/>
     <w:tmpl w:val="511E47FE"/>
@@ -1931,7 +3482,7 @@
       </w:rPr>
     </w:lvl>
   </w:abstractNum>
-  <w:abstractNum w:abstractNumId="1" w15:restartNumberingAfterBreak="0">
+  <w:abstractNum w:abstractNumId="2" w15:restartNumberingAfterBreak="0">
     <w:nsid w:val="052172B1"/>
     <w:multiLevelType w:val="multilevel"/>
     <w:tmpl w:val="9A1A7C60"/>
@@ -2080,7 +3631,156 @@
       </w:rPr>
     </w:lvl>
   </w:abstractNum>
-  <w:abstractNum w:abstractNumId="2" w15:restartNumberingAfterBreak="0">
+  <w:abstractNum w:abstractNumId="3" w15:restartNumberingAfterBreak="0">
+    <w:nsid w:val="07050D43"/>
+    <w:multiLevelType w:val="multilevel"/>
+    <w:tmpl w:val="FD3A3016"/>
+    <w:lvl w:ilvl="0">
+      <w:start w:val="1"/>
+      <w:numFmt w:val="bullet"/>
+      <w:lvlText w:val=""/>
+      <w:lvlJc w:val="left"/>
+      <w:pPr>
+        <w:tabs>
+          <w:tab w:val="num" w:pos="720"/>
+        </w:tabs>
+        <w:ind w:left="720" w:hanging="360"/>
+      </w:pPr>
+      <w:rPr>
+        <w:rFonts w:ascii="Symbol" w:hAnsi="Symbol" w:hint="default"/>
+        <w:sz w:val="20"/>
+      </w:rPr>
+    </w:lvl>
+    <w:lvl w:ilvl="1" w:tentative="1">
+      <w:start w:val="1"/>
+      <w:numFmt w:val="bullet"/>
+      <w:lvlText w:val="o"/>
+      <w:lvlJc w:val="left"/>
+      <w:pPr>
+        <w:tabs>
+          <w:tab w:val="num" w:pos="1440"/>
+        </w:tabs>
+        <w:ind w:left="1440" w:hanging="360"/>
+      </w:pPr>
+      <w:rPr>
+        <w:rFonts w:ascii="Courier New" w:hAnsi="Courier New" w:hint="default"/>
+        <w:sz w:val="20"/>
+      </w:rPr>
+    </w:lvl>
+    <w:lvl w:ilvl="2" w:tentative="1">
+      <w:start w:val="1"/>
+      <w:numFmt w:val="bullet"/>
+      <w:lvlText w:val=""/>
+      <w:lvlJc w:val="left"/>
+      <w:pPr>
+        <w:tabs>
+          <w:tab w:val="num" w:pos="2160"/>
+        </w:tabs>
+        <w:ind w:left="2160" w:hanging="360"/>
+      </w:pPr>
+      <w:rPr>
+        <w:rFonts w:ascii="Wingdings" w:hAnsi="Wingdings" w:hint="default"/>
+        <w:sz w:val="20"/>
+      </w:rPr>
+    </w:lvl>
+    <w:lvl w:ilvl="3" w:tentative="1">
+      <w:start w:val="1"/>
+      <w:numFmt w:val="bullet"/>
+      <w:lvlText w:val=""/>
+      <w:lvlJc w:val="left"/>
+      <w:pPr>
+        <w:tabs>
+          <w:tab w:val="num" w:pos="2880"/>
+        </w:tabs>
+        <w:ind w:left="2880" w:hanging="360"/>
+      </w:pPr>
+      <w:rPr>
+        <w:rFonts w:ascii="Wingdings" w:hAnsi="Wingdings" w:hint="default"/>
+        <w:sz w:val="20"/>
+      </w:rPr>
+    </w:lvl>
+    <w:lvl w:ilvl="4" w:tentative="1">
+      <w:start w:val="1"/>
+      <w:numFmt w:val="bullet"/>
+      <w:lvlText w:val=""/>
+      <w:lvlJc w:val="left"/>
+      <w:pPr>
+        <w:tabs>
+          <w:tab w:val="num" w:pos="3600"/>
+        </w:tabs>
+        <w:ind w:left="3600" w:hanging="360"/>
+      </w:pPr>
+      <w:rPr>
+        <w:rFonts w:ascii="Wingdings" w:hAnsi="Wingdings" w:hint="default"/>
+        <w:sz w:val="20"/>
+      </w:rPr>
+    </w:lvl>
+    <w:lvl w:ilvl="5" w:tentative="1">
+      <w:start w:val="1"/>
+      <w:numFmt w:val="bullet"/>
+      <w:lvlText w:val=""/>
+      <w:lvlJc w:val="left"/>
+      <w:pPr>
+        <w:tabs>
+          <w:tab w:val="num" w:pos="4320"/>
+        </w:tabs>
+        <w:ind w:left="4320" w:hanging="360"/>
+      </w:pPr>
+      <w:rPr>
+        <w:rFonts w:ascii="Wingdings" w:hAnsi="Wingdings" w:hint="default"/>
+        <w:sz w:val="20"/>
+      </w:rPr>
+    </w:lvl>
+    <w:lvl w:ilvl="6" w:tentative="1">
+      <w:start w:val="1"/>
+      <w:numFmt w:val="bullet"/>
+      <w:lvlText w:val=""/>
+      <w:lvlJc w:val="left"/>
+      <w:pPr>
+        <w:tabs>
+          <w:tab w:val="num" w:pos="5040"/>
+        </w:tabs>
+        <w:ind w:left="5040" w:hanging="360"/>
+      </w:pPr>
+      <w:rPr>
+        <w:rFonts w:ascii="Wingdings" w:hAnsi="Wingdings" w:hint="default"/>
+        <w:sz w:val="20"/>
+      </w:rPr>
+    </w:lvl>
+    <w:lvl w:ilvl="7" w:tentative="1">
+      <w:start w:val="1"/>
+      <w:numFmt w:val="bullet"/>
+      <w:lvlText w:val=""/>
+      <w:lvlJc w:val="left"/>
+      <w:pPr>
+        <w:tabs>
+          <w:tab w:val="num" w:pos="5760"/>
+        </w:tabs>
+        <w:ind w:left="5760" w:hanging="360"/>
+      </w:pPr>
+      <w:rPr>
+        <w:rFonts w:ascii="Wingdings" w:hAnsi="Wingdings" w:hint="default"/>
+        <w:sz w:val="20"/>
+      </w:rPr>
+    </w:lvl>
+    <w:lvl w:ilvl="8" w:tentative="1">
+      <w:start w:val="1"/>
+      <w:numFmt w:val="bullet"/>
+      <w:lvlText w:val=""/>
+      <w:lvlJc w:val="left"/>
+      <w:pPr>
+        <w:tabs>
+          <w:tab w:val="num" w:pos="6480"/>
+        </w:tabs>
+        <w:ind w:left="6480" w:hanging="360"/>
+      </w:pPr>
+      <w:rPr>
+        <w:rFonts w:ascii="Wingdings" w:hAnsi="Wingdings" w:hint="default"/>
+        <w:sz w:val="20"/>
+      </w:rPr>
+    </w:lvl>
+  </w:abstractNum>
+  <w:abstractNum w:abstractNumId="4" w15:restartNumberingAfterBreak="0">
     <w:nsid w:val="07E91661"/>
     <w:multiLevelType w:val="multilevel"/>
     <w:tmpl w:val="9EB28340"/>
@@ -2229,7 +3929,7 @@
       </w:rPr>
     </w:lvl>
   </w:abstractNum>
-  <w:abstractNum w:abstractNumId="3" w15:restartNumberingAfterBreak="0">
+  <w:abstractNum w:abstractNumId="5" w15:restartNumberingAfterBreak="0">
     <w:nsid w:val="10040E32"/>
     <w:multiLevelType w:val="multilevel"/>
     <w:tmpl w:val="9A9CE408"/>
@@ -2378,7 +4078,156 @@
       </w:rPr>
     </w:lvl>
   </w:abstractNum>
-  <w:abstractNum w:abstractNumId="4" w15:restartNumberingAfterBreak="0">
+  <w:abstractNum w:abstractNumId="6" w15:restartNumberingAfterBreak="0">
+    <w:nsid w:val="15D71686"/>
+    <w:multiLevelType w:val="multilevel"/>
+    <w:tmpl w:val="7854B3C2"/>
+    <w:lvl w:ilvl="0">
+      <w:start w:val="1"/>
+      <w:numFmt w:val="bullet"/>
+      <w:lvlText w:val=""/>
+      <w:lvlJc w:val="left"/>
+      <w:pPr>
+        <w:tabs>
+          <w:tab w:val="num" w:pos="720"/>
+        </w:tabs>
+        <w:ind w:left="720" w:hanging="360"/>
+      </w:pPr>
+      <w:rPr>
+        <w:rFonts w:ascii="Symbol" w:hAnsi="Symbol" w:hint="default"/>
+        <w:sz w:val="20"/>
+      </w:rPr>
+    </w:lvl>
+    <w:lvl w:ilvl="1" w:tentative="1">
+      <w:start w:val="1"/>
+      <w:numFmt w:val="bullet"/>
+      <w:lvlText w:val="o"/>
+      <w:lvlJc w:val="left"/>
+      <w:pPr>
+        <w:tabs>
+          <w:tab w:val="num" w:pos="1440"/>
+        </w:tabs>
+        <w:ind w:left="1440" w:hanging="360"/>
+      </w:pPr>
+      <w:rPr>
+        <w:rFonts w:ascii="Courier New" w:hAnsi="Courier New" w:hint="default"/>
+        <w:sz w:val="20"/>
+      </w:rPr>
+    </w:lvl>
+    <w:lvl w:ilvl="2" w:tentative="1">
+      <w:start w:val="1"/>
+      <w:numFmt w:val="bullet"/>
+      <w:lvlText w:val=""/>
+      <w:lvlJc w:val="left"/>
+      <w:pPr>
+        <w:tabs>
+          <w:tab w:val="num" w:pos="2160"/>
+        </w:tabs>
+        <w:ind w:left="2160" w:hanging="360"/>
+      </w:pPr>
+      <w:rPr>
+        <w:rFonts w:ascii="Wingdings" w:hAnsi="Wingdings" w:hint="default"/>
+        <w:sz w:val="20"/>
+      </w:rPr>
+    </w:lvl>
+    <w:lvl w:ilvl="3" w:tentative="1">
+      <w:start w:val="1"/>
+      <w:numFmt w:val="bullet"/>
+      <w:lvlText w:val=""/>
+      <w:lvlJc w:val="left"/>
+      <w:pPr>
+        <w:tabs>
+          <w:tab w:val="num" w:pos="2880"/>
+        </w:tabs>
+        <w:ind w:left="2880" w:hanging="360"/>
+      </w:pPr>
+      <w:rPr>
+        <w:rFonts w:ascii="Wingdings" w:hAnsi="Wingdings" w:hint="default"/>
+        <w:sz w:val="20"/>
+      </w:rPr>
+    </w:lvl>
+    <w:lvl w:ilvl="4" w:tentative="1">
+      <w:start w:val="1"/>
+      <w:numFmt w:val="bullet"/>
+      <w:lvlText w:val=""/>
+      <w:lvlJc w:val="left"/>
+      <w:pPr>
+        <w:tabs>
+          <w:tab w:val="num" w:pos="3600"/>
+        </w:tabs>
+        <w:ind w:left="3600" w:hanging="360"/>
+      </w:pPr>
+      <w:rPr>
+        <w:rFonts w:ascii="Wingdings" w:hAnsi="Wingdings" w:hint="default"/>
+        <w:sz w:val="20"/>
+      </w:rPr>
+    </w:lvl>
+    <w:lvl w:ilvl="5" w:tentative="1">
+      <w:start w:val="1"/>
+      <w:numFmt w:val="bullet"/>
+      <w:lvlText w:val=""/>
+      <w:lvlJc w:val="left"/>
+      <w:pPr>
+        <w:tabs>
+          <w:tab w:val="num" w:pos="4320"/>
+        </w:tabs>
+        <w:ind w:left="4320" w:hanging="360"/>
+      </w:pPr>
+      <w:rPr>
+        <w:rFonts w:ascii="Wingdings" w:hAnsi="Wingdings" w:hint="default"/>
+        <w:sz w:val="20"/>
+      </w:rPr>
+    </w:lvl>
+    <w:lvl w:ilvl="6" w:tentative="1">
+      <w:start w:val="1"/>
+      <w:numFmt w:val="bullet"/>
+      <w:lvlText w:val=""/>
+      <w:lvlJc w:val="left"/>
+      <w:pPr>
+        <w:tabs>
+          <w:tab w:val="num" w:pos="5040"/>
+        </w:tabs>
+        <w:ind w:left="5040" w:hanging="360"/>
+      </w:pPr>
+      <w:rPr>
+        <w:rFonts w:ascii="Wingdings" w:hAnsi="Wingdings" w:hint="default"/>
+        <w:sz w:val="20"/>
+      </w:rPr>
+    </w:lvl>
+    <w:lvl w:ilvl="7" w:tentative="1">
+      <w:start w:val="1"/>
+      <w:numFmt w:val="bullet"/>
+      <w:lvlText w:val=""/>
+      <w:lvlJc w:val="left"/>
+      <w:pPr>
+        <w:tabs>
+          <w:tab w:val="num" w:pos="5760"/>
+        </w:tabs>
+        <w:ind w:left="5760" w:hanging="360"/>
+      </w:pPr>
+      <w:rPr>
+        <w:rFonts w:ascii="Wingdings" w:hAnsi="Wingdings" w:hint="default"/>
+        <w:sz w:val="20"/>
+      </w:rPr>
+    </w:lvl>
+    <w:lvl w:ilvl="8" w:tentative="1">
+      <w:start w:val="1"/>
+      <w:numFmt w:val="bullet"/>
+      <w:lvlText w:val=""/>
+      <w:lvlJc w:val="left"/>
+      <w:pPr>
+        <w:tabs>
+          <w:tab w:val="num" w:pos="6480"/>
+        </w:tabs>
+        <w:ind w:left="6480" w:hanging="360"/>
+      </w:pPr>
+      <w:rPr>
+        <w:rFonts w:ascii="Wingdings" w:hAnsi="Wingdings" w:hint="default"/>
+        <w:sz w:val="20"/>
+      </w:rPr>
+    </w:lvl>
+  </w:abstractNum>
+  <w:abstractNum w:abstractNumId="7" w15:restartNumberingAfterBreak="0">
     <w:nsid w:val="1ABB1E7C"/>
     <w:multiLevelType w:val="multilevel"/>
     <w:tmpl w:val="48BCE1E4"/>
@@ -2527,7 +4376,7 @@
       </w:rPr>
     </w:lvl>
   </w:abstractNum>
-  <w:abstractNum w:abstractNumId="5" w15:restartNumberingAfterBreak="0">
+  <w:abstractNum w:abstractNumId="8" w15:restartNumberingAfterBreak="0">
     <w:nsid w:val="211A0D1B"/>
     <w:multiLevelType w:val="multilevel"/>
     <w:tmpl w:val="140EC878"/>
@@ -2640,7 +4489,152 @@
       </w:pPr>
     </w:lvl>
   </w:abstractNum>
-  <w:abstractNum w:abstractNumId="6" w15:restartNumberingAfterBreak="0">
+  <w:abstractNum w:abstractNumId="9" w15:restartNumberingAfterBreak="0">
+    <w:nsid w:val="23B343AE"/>
+    <w:multiLevelType w:val="multilevel"/>
+    <w:tmpl w:val="4EB01C88"/>
+    <w:lvl w:ilvl="0">
+      <w:start w:val="1"/>
+      <w:numFmt w:val="bullet"/>
+      <w:lvlText w:val=""/>
+      <w:lvlJc w:val="left"/>
+      <w:pPr>
+        <w:tabs>
+          <w:tab w:val="num" w:pos="720"/>
+        </w:tabs>
+        <w:ind w:left="720" w:hanging="360"/>
+      </w:pPr>
+      <w:rPr>
+        <w:rFonts w:ascii="Symbol" w:hAnsi="Symbol" w:hint="default"/>
+        <w:sz w:val="20"/>
+      </w:rPr>
+    </w:lvl>
+    <w:lvl w:ilvl="1">
+      <w:start w:val="1"/>
+      <w:numFmt w:val="decimal"/>
+      <w:lvlText w:val="%2."/>
+      <w:lvlJc w:val="left"/>
+      <w:pPr>
+        <w:tabs>
+          <w:tab w:val="num" w:pos="1440"/>
+        </w:tabs>
+        <w:ind w:left="1440" w:hanging="360"/>
+      </w:pPr>
+    </w:lvl>
+    <w:lvl w:ilvl="2" w:tentative="1">
+      <w:start w:val="1"/>
+      <w:numFmt w:val="bullet"/>
+      <w:lvlText w:val=""/>
+      <w:lvlJc w:val="left"/>
+      <w:pPr>
+        <w:tabs>
+          <w:tab w:val="num" w:pos="2160"/>
+        </w:tabs>
+        <w:ind w:left="2160" w:hanging="360"/>
+      </w:pPr>
+      <w:rPr>
+        <w:rFonts w:ascii="Wingdings" w:hAnsi="Wingdings" w:hint="default"/>
+        <w:sz w:val="20"/>
+      </w:rPr>
+    </w:lvl>
+    <w:lvl w:ilvl="3" w:tentative="1">
+      <w:start w:val="1"/>
+      <w:numFmt w:val="bullet"/>
+      <w:lvlText w:val=""/>
+      <w:lvlJc w:val="left"/>
+      <w:pPr>
+        <w:tabs>
+          <w:tab w:val="num" w:pos="2880"/>
+        </w:tabs>
+        <w:ind w:left="2880" w:hanging="360"/>
+      </w:pPr>
+      <w:rPr>
+        <w:rFonts w:ascii="Wingdings" w:hAnsi="Wingdings" w:hint="default"/>
+        <w:sz w:val="20"/>
+      </w:rPr>
+    </w:lvl>
+    <w:lvl w:ilvl="4" w:tentative="1">
+      <w:start w:val="1"/>
+      <w:numFmt w:val="bullet"/>
+      <w:lvlText w:val=""/>
+      <w:lvlJc w:val="left"/>
+      <w:pPr>
+        <w:tabs>
+          <w:tab w:val="num" w:pos="3600"/>
+        </w:tabs>
+        <w:ind w:left="3600" w:hanging="360"/>
+      </w:pPr>
+      <w:rPr>
+        <w:rFonts w:ascii="Wingdings" w:hAnsi="Wingdings" w:hint="default"/>
+        <w:sz w:val="20"/>
+      </w:rPr>
+    </w:lvl>
+    <w:lvl w:ilvl="5" w:tentative="1">
+      <w:start w:val="1"/>
+      <w:numFmt w:val="bullet"/>
+      <w:lvlText w:val=""/>
+      <w:lvlJc w:val="left"/>
+      <w:pPr>
+        <w:tabs>
+          <w:tab w:val="num" w:pos="4320"/>
+        </w:tabs>
+        <w:ind w:left="4320" w:hanging="360"/>
+      </w:pPr>
+      <w:rPr>
+        <w:rFonts w:ascii="Wingdings" w:hAnsi="Wingdings" w:hint="default"/>
+        <w:sz w:val="20"/>
+      </w:rPr>
+    </w:lvl>
+    <w:lvl w:ilvl="6" w:tentative="1">
+      <w:start w:val="1"/>
+      <w:numFmt w:val="bullet"/>
+      <w:lvlText w:val=""/>
+      <w:lvlJc w:val="left"/>
+      <w:pPr>
+        <w:tabs>
+          <w:tab w:val="num" w:pos="5040"/>
+        </w:tabs>
+        <w:ind w:left="5040" w:hanging="360"/>
+      </w:pPr>
+      <w:rPr>
+        <w:rFonts w:ascii="Wingdings" w:hAnsi="Wingdings" w:hint="default"/>
+        <w:sz w:val="20"/>
+      </w:rPr>
+    </w:lvl>
+    <w:lvl w:ilvl="7" w:tentative="1">
+      <w:start w:val="1"/>
+      <w:numFmt w:val="bullet"/>
+      <w:lvlText w:val=""/>
+      <w:lvlJc w:val="left"/>
+      <w:pPr>
+        <w:tabs>
+          <w:tab w:val="num" w:pos="5760"/>
+        </w:tabs>
+        <w:ind w:left="5760" w:hanging="360"/>
+      </w:pPr>
+      <w:rPr>
+        <w:rFonts w:ascii="Wingdings" w:hAnsi="Wingdings" w:hint="default"/>
+        <w:sz w:val="20"/>
+      </w:rPr>
+    </w:lvl>
+    <w:lvl w:ilvl="8" w:tentative="1">
+      <w:start w:val="1"/>
+      <w:numFmt w:val="bullet"/>
+      <w:lvlText w:val=""/>
+      <w:lvlJc w:val="left"/>
+      <w:pPr>
+        <w:tabs>
+          <w:tab w:val="num" w:pos="6480"/>
+        </w:tabs>
+        <w:ind w:left="6480" w:hanging="360"/>
+      </w:pPr>
+      <w:rPr>
+        <w:rFonts w:ascii="Wingdings" w:hAnsi="Wingdings" w:hint="default"/>
+        <w:sz w:val="20"/>
+      </w:rPr>
+    </w:lvl>
+  </w:abstractNum>
+  <w:abstractNum w:abstractNumId="10" w15:restartNumberingAfterBreak="0">
     <w:nsid w:val="2D61175B"/>
     <w:multiLevelType w:val="multilevel"/>
     <w:tmpl w:val="617403EC"/>
@@ -2789,7 +4783,7 @@
       </w:rPr>
     </w:lvl>
   </w:abstractNum>
-  <w:abstractNum w:abstractNumId="7" w15:restartNumberingAfterBreak="0">
+  <w:abstractNum w:abstractNumId="11" w15:restartNumberingAfterBreak="0">
     <w:nsid w:val="34920041"/>
     <w:multiLevelType w:val="multilevel"/>
     <w:tmpl w:val="DE5ACC36"/>
@@ -2938,7 +4932,233 @@
       </w:rPr>
     </w:lvl>
   </w:abstractNum>
-  <w:abstractNum w:abstractNumId="8" w15:restartNumberingAfterBreak="0">
+  <w:abstractNum w:abstractNumId="12" w15:restartNumberingAfterBreak="0">
+    <w:nsid w:val="36BD315E"/>
+    <w:multiLevelType w:val="multilevel"/>
+    <w:tmpl w:val="658AF740"/>
+    <w:lvl w:ilvl="0">
+      <w:start w:val="1"/>
+      <w:numFmt w:val="decimal"/>
+      <w:lvlText w:val="%1."/>
+      <w:lvlJc w:val="left"/>
+      <w:pPr>
+        <w:tabs>
+          <w:tab w:val="num" w:pos="720"/>
+        </w:tabs>
+        <w:ind w:left="720" w:hanging="360"/>
+      </w:pPr>
+    </w:lvl>
+    <w:lvl w:ilvl="1" w:tentative="1">
+      <w:start w:val="1"/>
+      <w:numFmt w:val="decimal"/>
+      <w:lvlText w:val="%2."/>
+      <w:lvlJc w:val="left"/>
+      <w:pPr>
+        <w:tabs>
+          <w:tab w:val="num" w:pos="1440"/>
+        </w:tabs>
+        <w:ind w:left="1440" w:hanging="360"/>
+      </w:pPr>
+    </w:lvl>
+    <w:lvl w:ilvl="2" w:tentative="1">
+      <w:start w:val="1"/>
+      <w:numFmt w:val="decimal"/>
+      <w:lvlText w:val="%3."/>
+      <w:lvlJc w:val="left"/>
+      <w:pPr>
+        <w:tabs>
+          <w:tab w:val="num" w:pos="2160"/>
+        </w:tabs>
+        <w:ind w:left="2160" w:hanging="360"/>
+      </w:pPr>
+    </w:lvl>
+    <w:lvl w:ilvl="3" w:tentative="1">
+      <w:start w:val="1"/>
+      <w:numFmt w:val="decimal"/>
+      <w:lvlText w:val="%4."/>
+      <w:lvlJc w:val="left"/>
+      <w:pPr>
+        <w:tabs>
+          <w:tab w:val="num" w:pos="2880"/>
+        </w:tabs>
+        <w:ind w:left="2880" w:hanging="360"/>
+      </w:pPr>
+    </w:lvl>
+    <w:lvl w:ilvl="4" w:tentative="1">
+      <w:start w:val="1"/>
+      <w:numFmt w:val="decimal"/>
+      <w:lvlText w:val="%5."/>
+      <w:lvlJc w:val="left"/>
+      <w:pPr>
+        <w:tabs>
+          <w:tab w:val="num" w:pos="3600"/>
+        </w:tabs>
+        <w:ind w:left="3600" w:hanging="360"/>
+      </w:pPr>
+    </w:lvl>
+    <w:lvl w:ilvl="5" w:tentative="1">
+      <w:start w:val="1"/>
+      <w:numFmt w:val="decimal"/>
+      <w:lvlText w:val="%6."/>
+      <w:lvlJc w:val="left"/>
+      <w:pPr>
+        <w:tabs>
+          <w:tab w:val="num" w:pos="4320"/>
+        </w:tabs>
+        <w:ind w:left="4320" w:hanging="360"/>
+      </w:pPr>
+    </w:lvl>
+    <w:lvl w:ilvl="6" w:tentative="1">
+      <w:start w:val="1"/>
+      <w:numFmt w:val="decimal"/>
+      <w:lvlText w:val="%7."/>
+      <w:lvlJc w:val="left"/>
+      <w:pPr>
+        <w:tabs>
+          <w:tab w:val="num" w:pos="5040"/>
+        </w:tabs>
+        <w:ind w:left="5040" w:hanging="360"/>
+      </w:pPr>
+    </w:lvl>
+    <w:lvl w:ilvl="7" w:tentative="1">
+      <w:start w:val="1"/>
+      <w:numFmt w:val="decimal"/>
+      <w:lvlText w:val="%8."/>
+      <w:lvlJc w:val="left"/>
+      <w:pPr>
+        <w:tabs>
+          <w:tab w:val="num" w:pos="5760"/>
+        </w:tabs>
+        <w:ind w:left="5760" w:hanging="360"/>
+      </w:pPr>
+    </w:lvl>
+    <w:lvl w:ilvl="8" w:tentative="1">
+      <w:start w:val="1"/>
+      <w:numFmt w:val="decimal"/>
+      <w:lvlText w:val="%9."/>
+      <w:lvlJc w:val="left"/>
+      <w:pPr>
+        <w:tabs>
+          <w:tab w:val="num" w:pos="6480"/>
+        </w:tabs>
+        <w:ind w:left="6480" w:hanging="360"/>
+      </w:pPr>
+    </w:lvl>
+  </w:abstractNum>
+  <w:abstractNum w:abstractNumId="13" w15:restartNumberingAfterBreak="0">
+    <w:nsid w:val="36D67765"/>
+    <w:multiLevelType w:val="multilevel"/>
+    <w:tmpl w:val="721056EA"/>
+    <w:lvl w:ilvl="0">
+      <w:start w:val="1"/>
+      <w:numFmt w:val="decimal"/>
+      <w:lvlText w:val="%1."/>
+      <w:lvlJc w:val="left"/>
+      <w:pPr>
+        <w:tabs>
+          <w:tab w:val="num" w:pos="720"/>
+        </w:tabs>
+        <w:ind w:left="720" w:hanging="360"/>
+      </w:pPr>
+    </w:lvl>
+    <w:lvl w:ilvl="1" w:tentative="1">
+      <w:start w:val="1"/>
+      <w:numFmt w:val="decimal"/>
+      <w:lvlText w:val="%2."/>
+      <w:lvlJc w:val="left"/>
+      <w:pPr>
+        <w:tabs>
+          <w:tab w:val="num" w:pos="1440"/>
+        </w:tabs>
+        <w:ind w:left="1440" w:hanging="360"/>
+      </w:pPr>
+    </w:lvl>
+    <w:lvl w:ilvl="2" w:tentative="1">
+      <w:start w:val="1"/>
+      <w:numFmt w:val="decimal"/>
+      <w:lvlText w:val="%3."/>
+      <w:lvlJc w:val="left"/>
+      <w:pPr>
+        <w:tabs>
+          <w:tab w:val="num" w:pos="2160"/>
+        </w:tabs>
+        <w:ind w:left="2160" w:hanging="360"/>
+      </w:pPr>
+    </w:lvl>
+    <w:lvl w:ilvl="3" w:tentative="1">
+      <w:start w:val="1"/>
+      <w:numFmt w:val="decimal"/>
+      <w:lvlText w:val="%4."/>
+      <w:lvlJc w:val="left"/>
+      <w:pPr>
+        <w:tabs>
+          <w:tab w:val="num" w:pos="2880"/>
+        </w:tabs>
+        <w:ind w:left="2880" w:hanging="360"/>
+      </w:pPr>
+    </w:lvl>
+    <w:lvl w:ilvl="4" w:tentative="1">
+      <w:start w:val="1"/>
+      <w:numFmt w:val="decimal"/>
+      <w:lvlText w:val="%5."/>
+      <w:lvlJc w:val="left"/>
+      <w:pPr>
+        <w:tabs>
+          <w:tab w:val="num" w:pos="3600"/>
+        </w:tabs>
+        <w:ind w:left="3600" w:hanging="360"/>
+      </w:pPr>
+    </w:lvl>
+    <w:lvl w:ilvl="5" w:tentative="1">
+      <w:start w:val="1"/>
+      <w:numFmt w:val="decimal"/>
+      <w:lvlText w:val="%6."/>
+      <w:lvlJc w:val="left"/>
+      <w:pPr>
+        <w:tabs>
+          <w:tab w:val="num" w:pos="4320"/>
+        </w:tabs>
+        <w:ind w:left="4320" w:hanging="360"/>
+      </w:pPr>
+    </w:lvl>
+    <w:lvl w:ilvl="6" w:tentative="1">
+      <w:start w:val="1"/>
+      <w:numFmt w:val="decimal"/>
+      <w:lvlText w:val="%7."/>
+      <w:lvlJc w:val="left"/>
+      <w:pPr>
+        <w:tabs>
+          <w:tab w:val="num" w:pos="5040"/>
+        </w:tabs>
+        <w:ind w:left="5040" w:hanging="360"/>
+      </w:pPr>
+    </w:lvl>
+    <w:lvl w:ilvl="7" w:tentative="1">
+      <w:start w:val="1"/>
+      <w:numFmt w:val="decimal"/>
+      <w:lvlText w:val="%8."/>
+      <w:lvlJc w:val="left"/>
+      <w:pPr>
+        <w:tabs>
+          <w:tab w:val="num" w:pos="5760"/>
+        </w:tabs>
+        <w:ind w:left="5760" w:hanging="360"/>
+      </w:pPr>
+    </w:lvl>
+    <w:lvl w:ilvl="8" w:tentative="1">
+      <w:start w:val="1"/>
+      <w:numFmt w:val="decimal"/>
+      <w:lvlText w:val="%9."/>
+      <w:lvlJc w:val="left"/>
+      <w:pPr>
+        <w:tabs>
+          <w:tab w:val="num" w:pos="6480"/>
+        </w:tabs>
+        <w:ind w:left="6480" w:hanging="360"/>
+      </w:pPr>
+    </w:lvl>
+  </w:abstractNum>
+  <w:abstractNum w:abstractNumId="14" w15:restartNumberingAfterBreak="0">
     <w:nsid w:val="3D3612DF"/>
     <w:multiLevelType w:val="multilevel"/>
     <w:tmpl w:val="661C9E5E"/>
@@ -3087,7 +5307,7 @@
       </w:rPr>
     </w:lvl>
   </w:abstractNum>
-  <w:abstractNum w:abstractNumId="9" w15:restartNumberingAfterBreak="0">
+  <w:abstractNum w:abstractNumId="15" w15:restartNumberingAfterBreak="0">
     <w:nsid w:val="3D522605"/>
     <w:multiLevelType w:val="multilevel"/>
     <w:tmpl w:val="8D5C974E"/>
@@ -3200,7 +5420,7 @@
       </w:pPr>
     </w:lvl>
   </w:abstractNum>
-  <w:abstractNum w:abstractNumId="10" w15:restartNumberingAfterBreak="0">
+  <w:abstractNum w:abstractNumId="16" w15:restartNumberingAfterBreak="0">
     <w:nsid w:val="3F0E37A7"/>
     <w:multiLevelType w:val="multilevel"/>
     <w:tmpl w:val="8DA0DEE6"/>
@@ -3349,7 +5569,7 @@
       </w:rPr>
     </w:lvl>
   </w:abstractNum>
-  <w:abstractNum w:abstractNumId="11" w15:restartNumberingAfterBreak="0">
+  <w:abstractNum w:abstractNumId="17" w15:restartNumberingAfterBreak="0">
     <w:nsid w:val="3F8E6D3C"/>
     <w:multiLevelType w:val="multilevel"/>
     <w:tmpl w:val="EA22BDB2"/>
@@ -3498,7 +5718,7 @@
       </w:rPr>
     </w:lvl>
   </w:abstractNum>
-  <w:abstractNum w:abstractNumId="12" w15:restartNumberingAfterBreak="0">
+  <w:abstractNum w:abstractNumId="18" w15:restartNumberingAfterBreak="0">
     <w:nsid w:val="47E73A67"/>
     <w:multiLevelType w:val="multilevel"/>
     <w:tmpl w:val="7852735A"/>
@@ -3611,7 +5831,7 @@
       </w:pPr>
     </w:lvl>
   </w:abstractNum>
-  <w:abstractNum w:abstractNumId="13" w15:restartNumberingAfterBreak="0">
+  <w:abstractNum w:abstractNumId="19" w15:restartNumberingAfterBreak="0">
     <w:nsid w:val="533616FE"/>
     <w:multiLevelType w:val="multilevel"/>
     <w:tmpl w:val="725E135C"/>
@@ -3724,7 +5944,7 @@
       </w:pPr>
     </w:lvl>
   </w:abstractNum>
-  <w:abstractNum w:abstractNumId="14" w15:restartNumberingAfterBreak="0">
+  <w:abstractNum w:abstractNumId="20" w15:restartNumberingAfterBreak="0">
     <w:nsid w:val="538D136F"/>
     <w:multiLevelType w:val="multilevel"/>
     <w:tmpl w:val="8C40DCFC"/>
@@ -3873,7 +6093,7 @@
       </w:rPr>
     </w:lvl>
   </w:abstractNum>
-  <w:abstractNum w:abstractNumId="15" w15:restartNumberingAfterBreak="0">
+  <w:abstractNum w:abstractNumId="21" w15:restartNumberingAfterBreak="0">
     <w:nsid w:val="59276CF7"/>
     <w:multiLevelType w:val="multilevel"/>
     <w:tmpl w:val="16BC85E8"/>
@@ -4022,7 +6242,305 @@
       </w:rPr>
     </w:lvl>
   </w:abstractNum>
-  <w:abstractNum w:abstractNumId="16" w15:restartNumberingAfterBreak="0">
+  <w:abstractNum w:abstractNumId="22" w15:restartNumberingAfterBreak="0">
+    <w:nsid w:val="5F4B007B"/>
+    <w:multiLevelType w:val="multilevel"/>
+    <w:tmpl w:val="5420D042"/>
+    <w:lvl w:ilvl="0">
+      <w:start w:val="1"/>
+      <w:numFmt w:val="bullet"/>
+      <w:lvlText w:val=""/>
+      <w:lvlJc w:val="left"/>
+      <w:pPr>
+        <w:tabs>
+          <w:tab w:val="num" w:pos="720"/>
+        </w:tabs>
+        <w:ind w:left="720" w:hanging="360"/>
+      </w:pPr>
+      <w:rPr>
+        <w:rFonts w:ascii="Symbol" w:hAnsi="Symbol" w:hint="default"/>
+        <w:sz w:val="20"/>
+      </w:rPr>
+    </w:lvl>
+    <w:lvl w:ilvl="1" w:tentative="1">
+      <w:start w:val="1"/>
+      <w:numFmt w:val="bullet"/>
+      <w:lvlText w:val="o"/>
+      <w:lvlJc w:val="left"/>
+      <w:pPr>
+        <w:tabs>
+          <w:tab w:val="num" w:pos="1440"/>
+        </w:tabs>
+        <w:ind w:left="1440" w:hanging="360"/>
+      </w:pPr>
+      <w:rPr>
+        <w:rFonts w:ascii="Courier New" w:hAnsi="Courier New" w:hint="default"/>
+        <w:sz w:val="20"/>
+      </w:rPr>
+    </w:lvl>
+    <w:lvl w:ilvl="2" w:tentative="1">
+      <w:start w:val="1"/>
+      <w:numFmt w:val="bullet"/>
+      <w:lvlText w:val=""/>
+      <w:lvlJc w:val="left"/>
+      <w:pPr>
+        <w:tabs>
+          <w:tab w:val="num" w:pos="2160"/>
+        </w:tabs>
+        <w:ind w:left="2160" w:hanging="360"/>
+      </w:pPr>
+      <w:rPr>
+        <w:rFonts w:ascii="Wingdings" w:hAnsi="Wingdings" w:hint="default"/>
+        <w:sz w:val="20"/>
+      </w:rPr>
+    </w:lvl>
+    <w:lvl w:ilvl="3" w:tentative="1">
+      <w:start w:val="1"/>
+      <w:numFmt w:val="bullet"/>
+      <w:lvlText w:val=""/>
+      <w:lvlJc w:val="left"/>
+      <w:pPr>
+        <w:tabs>
+          <w:tab w:val="num" w:pos="2880"/>
+        </w:tabs>
+        <w:ind w:left="2880" w:hanging="360"/>
+      </w:pPr>
+      <w:rPr>
+        <w:rFonts w:ascii="Wingdings" w:hAnsi="Wingdings" w:hint="default"/>
+        <w:sz w:val="20"/>
+      </w:rPr>
+    </w:lvl>
+    <w:lvl w:ilvl="4" w:tentative="1">
+      <w:start w:val="1"/>
+      <w:numFmt w:val="bullet"/>
+      <w:lvlText w:val=""/>
+      <w:lvlJc w:val="left"/>
+      <w:pPr>
+        <w:tabs>
+          <w:tab w:val="num" w:pos="3600"/>
+        </w:tabs>
+        <w:ind w:left="3600" w:hanging="360"/>
+      </w:pPr>
+      <w:rPr>
+        <w:rFonts w:ascii="Wingdings" w:hAnsi="Wingdings" w:hint="default"/>
+        <w:sz w:val="20"/>
+      </w:rPr>
+    </w:lvl>
+    <w:lvl w:ilvl="5" w:tentative="1">
+      <w:start w:val="1"/>
+      <w:numFmt w:val="bullet"/>
+      <w:lvlText w:val=""/>
+      <w:lvlJc w:val="left"/>
+      <w:pPr>
+        <w:tabs>
+          <w:tab w:val="num" w:pos="4320"/>
+        </w:tabs>
+        <w:ind w:left="4320" w:hanging="360"/>
+      </w:pPr>
+      <w:rPr>
+        <w:rFonts w:ascii="Wingdings" w:hAnsi="Wingdings" w:hint="default"/>
+        <w:sz w:val="20"/>
+      </w:rPr>
+    </w:lvl>
+    <w:lvl w:ilvl="6" w:tentative="1">
+      <w:start w:val="1"/>
+      <w:numFmt w:val="bullet"/>
+      <w:lvlText w:val=""/>
+      <w:lvlJc w:val="left"/>
+      <w:pPr>
+        <w:tabs>
+          <w:tab w:val="num" w:pos="5040"/>
+        </w:tabs>
+        <w:ind w:left="5040" w:hanging="360"/>
+      </w:pPr>
+      <w:rPr>
+        <w:rFonts w:ascii="Wingdings" w:hAnsi="Wingdings" w:hint="default"/>
+        <w:sz w:val="20"/>
+      </w:rPr>
+    </w:lvl>
+    <w:lvl w:ilvl="7" w:tentative="1">
+      <w:start w:val="1"/>
+      <w:numFmt w:val="bullet"/>
+      <w:lvlText w:val=""/>
+      <w:lvlJc w:val="left"/>
+      <w:pPr>
+        <w:tabs>
+          <w:tab w:val="num" w:pos="5760"/>
+        </w:tabs>
+        <w:ind w:left="5760" w:hanging="360"/>
+      </w:pPr>
+      <w:rPr>
+        <w:rFonts w:ascii="Wingdings" w:hAnsi="Wingdings" w:hint="default"/>
+        <w:sz w:val="20"/>
+      </w:rPr>
+    </w:lvl>
+    <w:lvl w:ilvl="8" w:tentative="1">
+      <w:start w:val="1"/>
+      <w:numFmt w:val="bullet"/>
+      <w:lvlText w:val=""/>
+      <w:lvlJc w:val="left"/>
+      <w:pPr>
+        <w:tabs>
+          <w:tab w:val="num" w:pos="6480"/>
+        </w:tabs>
+        <w:ind w:left="6480" w:hanging="360"/>
+      </w:pPr>
+      <w:rPr>
+        <w:rFonts w:ascii="Wingdings" w:hAnsi="Wingdings" w:hint="default"/>
+        <w:sz w:val="20"/>
+      </w:rPr>
+    </w:lvl>
+  </w:abstractNum>
+  <w:abstractNum w:abstractNumId="23" w15:restartNumberingAfterBreak="0">
+    <w:nsid w:val="63A03EE5"/>
+    <w:multiLevelType w:val="multilevel"/>
+    <w:tmpl w:val="1626197E"/>
+    <w:lvl w:ilvl="0">
+      <w:start w:val="1"/>
+      <w:numFmt w:val="bullet"/>
+      <w:lvlText w:val=""/>
+      <w:lvlJc w:val="left"/>
+      <w:pPr>
+        <w:tabs>
+          <w:tab w:val="num" w:pos="720"/>
+        </w:tabs>
+        <w:ind w:left="720" w:hanging="360"/>
+      </w:pPr>
+      <w:rPr>
+        <w:rFonts w:ascii="Symbol" w:hAnsi="Symbol" w:hint="default"/>
+        <w:sz w:val="20"/>
+      </w:rPr>
+    </w:lvl>
+    <w:lvl w:ilvl="1" w:tentative="1">
+      <w:start w:val="1"/>
+      <w:numFmt w:val="bullet"/>
+      <w:lvlText w:val="o"/>
+      <w:lvlJc w:val="left"/>
+      <w:pPr>
+        <w:tabs>
+          <w:tab w:val="num" w:pos="1440"/>
+        </w:tabs>
+        <w:ind w:left="1440" w:hanging="360"/>
+      </w:pPr>
+      <w:rPr>
+        <w:rFonts w:ascii="Courier New" w:hAnsi="Courier New" w:hint="default"/>
+        <w:sz w:val="20"/>
+      </w:rPr>
+    </w:lvl>
+    <w:lvl w:ilvl="2" w:tentative="1">
+      <w:start w:val="1"/>
+      <w:numFmt w:val="bullet"/>
+      <w:lvlText w:val=""/>
+      <w:lvlJc w:val="left"/>
+      <w:pPr>
+        <w:tabs>
+          <w:tab w:val="num" w:pos="2160"/>
+        </w:tabs>
+        <w:ind w:left="2160" w:hanging="360"/>
+      </w:pPr>
+      <w:rPr>
+        <w:rFonts w:ascii="Wingdings" w:hAnsi="Wingdings" w:hint="default"/>
+        <w:sz w:val="20"/>
+      </w:rPr>
+    </w:lvl>
+    <w:lvl w:ilvl="3" w:tentative="1">
+      <w:start w:val="1"/>
+      <w:numFmt w:val="bullet"/>
+      <w:lvlText w:val=""/>
+      <w:lvlJc w:val="left"/>
+      <w:pPr>
+        <w:tabs>
+          <w:tab w:val="num" w:pos="2880"/>
+        </w:tabs>
+        <w:ind w:left="2880" w:hanging="360"/>
+      </w:pPr>
+      <w:rPr>
+        <w:rFonts w:ascii="Wingdings" w:hAnsi="Wingdings" w:hint="default"/>
+        <w:sz w:val="20"/>
+      </w:rPr>
+    </w:lvl>
+    <w:lvl w:ilvl="4" w:tentative="1">
+      <w:start w:val="1"/>
+      <w:numFmt w:val="bullet"/>
+      <w:lvlText w:val=""/>
+      <w:lvlJc w:val="left"/>
+      <w:pPr>
+        <w:tabs>
+          <w:tab w:val="num" w:pos="3600"/>
+        </w:tabs>
+        <w:ind w:left="3600" w:hanging="360"/>
+      </w:pPr>
+      <w:rPr>
+        <w:rFonts w:ascii="Wingdings" w:hAnsi="Wingdings" w:hint="default"/>
+        <w:sz w:val="20"/>
+      </w:rPr>
+    </w:lvl>
+    <w:lvl w:ilvl="5" w:tentative="1">
+      <w:start w:val="1"/>
+      <w:numFmt w:val="bullet"/>
+      <w:lvlText w:val=""/>
+      <w:lvlJc w:val="left"/>
+      <w:pPr>
+        <w:tabs>
+          <w:tab w:val="num" w:pos="4320"/>
+        </w:tabs>
+        <w:ind w:left="4320" w:hanging="360"/>
+      </w:pPr>
+      <w:rPr>
+        <w:rFonts w:ascii="Wingdings" w:hAnsi="Wingdings" w:hint="default"/>
+        <w:sz w:val="20"/>
+      </w:rPr>
+    </w:lvl>
+    <w:lvl w:ilvl="6" w:tentative="1">
+      <w:start w:val="1"/>
+      <w:numFmt w:val="bullet"/>
+      <w:lvlText w:val=""/>
+      <w:lvlJc w:val="left"/>
+      <w:pPr>
+        <w:tabs>
+          <w:tab w:val="num" w:pos="5040"/>
+        </w:tabs>
+        <w:ind w:left="5040" w:hanging="360"/>
+      </w:pPr>
+      <w:rPr>
+        <w:rFonts w:ascii="Wingdings" w:hAnsi="Wingdings" w:hint="default"/>
+        <w:sz w:val="20"/>
+      </w:rPr>
+    </w:lvl>
+    <w:lvl w:ilvl="7" w:tentative="1">
+      <w:start w:val="1"/>
+      <w:numFmt w:val="bullet"/>
+      <w:lvlText w:val=""/>
+      <w:lvlJc w:val="left"/>
+      <w:pPr>
+        <w:tabs>
+          <w:tab w:val="num" w:pos="5760"/>
+        </w:tabs>
+        <w:ind w:left="5760" w:hanging="360"/>
+      </w:pPr>
+      <w:rPr>
+        <w:rFonts w:ascii="Wingdings" w:hAnsi="Wingdings" w:hint="default"/>
+        <w:sz w:val="20"/>
+      </w:rPr>
+    </w:lvl>
+    <w:lvl w:ilvl="8" w:tentative="1">
+      <w:start w:val="1"/>
+      <w:numFmt w:val="bullet"/>
+      <w:lvlText w:val=""/>
+      <w:lvlJc w:val="left"/>
+      <w:pPr>
+        <w:tabs>
+          <w:tab w:val="num" w:pos="6480"/>
+        </w:tabs>
+        <w:ind w:left="6480" w:hanging="360"/>
+      </w:pPr>
+      <w:rPr>
+        <w:rFonts w:ascii="Wingdings" w:hAnsi="Wingdings" w:hint="default"/>
+        <w:sz w:val="20"/>
+      </w:rPr>
+    </w:lvl>
+  </w:abstractNum>
+  <w:abstractNum w:abstractNumId="24" w15:restartNumberingAfterBreak="0">
     <w:nsid w:val="6CBE1479"/>
     <w:multiLevelType w:val="multilevel"/>
     <w:tmpl w:val="5324DDCE"/>
@@ -4172,55 +6690,79 @@
     </w:lvl>
   </w:abstractNum>
   <w:num w:numId="1" w16cid:durableId="884483671">
+    <w:abstractNumId w:val="1"/>
+  </w:num>
+  <w:num w:numId="2" w16cid:durableId="2041201840">
+    <w:abstractNumId w:val="10"/>
+  </w:num>
+  <w:num w:numId="3" w16cid:durableId="648831354">
+    <w:abstractNumId w:val="20"/>
+  </w:num>
+  <w:num w:numId="4" w16cid:durableId="1253246842">
+    <w:abstractNumId w:val="21"/>
+  </w:num>
+  <w:num w:numId="5" w16cid:durableId="1527909238">
+    <w:abstractNumId w:val="4"/>
+  </w:num>
+  <w:num w:numId="6" w16cid:durableId="1757097180">
+    <w:abstractNumId w:val="24"/>
+  </w:num>
+  <w:num w:numId="7" w16cid:durableId="1882203992">
+    <w:abstractNumId w:val="17"/>
+  </w:num>
+  <w:num w:numId="8" w16cid:durableId="2063091789">
+    <w:abstractNumId w:val="15"/>
+  </w:num>
+  <w:num w:numId="9" w16cid:durableId="1933968052">
+    <w:abstractNumId w:val="2"/>
+  </w:num>
+  <w:num w:numId="10" w16cid:durableId="13070564">
+    <w:abstractNumId w:val="19"/>
+  </w:num>
+  <w:num w:numId="11" w16cid:durableId="1839539962">
+    <w:abstractNumId w:val="11"/>
+  </w:num>
+  <w:num w:numId="12" w16cid:durableId="1456413632">
+    <w:abstractNumId w:val="5"/>
+  </w:num>
+  <w:num w:numId="13" w16cid:durableId="68431815">
+    <w:abstractNumId w:val="14"/>
+  </w:num>
+  <w:num w:numId="14" w16cid:durableId="1350646058">
+    <w:abstractNumId w:val="7"/>
+  </w:num>
+  <w:num w:numId="15" w16cid:durableId="1620377673">
+    <w:abstractNumId w:val="18"/>
+  </w:num>
+  <w:num w:numId="16" w16cid:durableId="270626748">
+    <w:abstractNumId w:val="8"/>
+  </w:num>
+  <w:num w:numId="17" w16cid:durableId="1515921305">
+    <w:abstractNumId w:val="16"/>
+  </w:num>
+  <w:num w:numId="18" w16cid:durableId="1169369016">
+    <w:abstractNumId w:val="6"/>
+  </w:num>
+  <w:num w:numId="19" w16cid:durableId="1246911833">
     <w:abstractNumId w:val="0"/>
   </w:num>
-  <w:num w:numId="2" w16cid:durableId="2041201840">
-    <w:abstractNumId w:val="6"/>
+  <w:num w:numId="20" w16cid:durableId="650057495">
+    <w:abstractNumId w:val="23"/>
   </w:num>
-  <w:num w:numId="3" w16cid:durableId="648831354">
-    <w:abstractNumId w:val="14"/>
+  <w:num w:numId="21" w16cid:durableId="587890411">
+    <w:abstractNumId w:val="3"/>
   </w:num>
-  <w:num w:numId="4" w16cid:durableId="1253246842">
-    <w:abstractNumId w:val="15"/>
+  <w:num w:numId="22" w16cid:durableId="98647662">
+    <w:abstractNumId w:val="12"/>
   </w:num>
-  <w:num w:numId="5" w16cid:durableId="1527909238">
-    <w:abstractNumId w:val="2"/>
+  <w:num w:numId="23" w16cid:durableId="1589391241">
+    <w:abstractNumId w:val="13"/>
   </w:num>
-  <w:num w:numId="6" w16cid:durableId="1757097180">
-    <w:abstractNumId w:val="16"/>
-  </w:num>
-  <w:num w:numId="7" w16cid:durableId="1882203992">
-    <w:abstractNumId w:val="11"/>
-  </w:num>
-  <w:num w:numId="8" w16cid:durableId="2063091789">
+  <w:num w:numId="24" w16cid:durableId="31734873">
     <w:abstractNumId w:val="9"/>
   </w:num>
-  <w:num w:numId="9" w16cid:durableId="1933968052">
-    <w:abstractNumId w:val="1"/>
-  </w:num>
-  <w:num w:numId="10" w16cid:durableId="13070564">
-    <w:abstractNumId w:val="13"/>
-  </w:num>
-  <w:num w:numId="11" w16cid:durableId="1839539962">
-    <w:abstractNumId w:val="7"/>
-  </w:num>
-  <w:num w:numId="12" w16cid:durableId="1456413632">
-    <w:abstractNumId w:val="3"/>
-  </w:num>
-  <w:num w:numId="13" w16cid:durableId="68431815">
-    <w:abstractNumId w:val="8"/>
-  </w:num>
-  <w:num w:numId="14" w16cid:durableId="1350646058">
-    <w:abstractNumId w:val="4"/>
-  </w:num>
-  <w:num w:numId="15" w16cid:durableId="1620377673">
-    <w:abstractNumId w:val="12"/>
-  </w:num>
-  <w:num w:numId="16" w16cid:durableId="270626748">
-    <w:abstractNumId w:val="5"/>
-  </w:num>
-  <w:num w:numId="17" w16cid:durableId="1515921305">
-    <w:abstractNumId w:val="10"/>
+  <w:num w:numId="25" w16cid:durableId="2053458068">
+    <w:abstractNumId w:val="22"/>
   </w:num>
 </w:numbering>
 </file>
@@ -5484,6 +8026,21 @@
 </file>
 
 <file path=customXml/item1.xml><?xml version="1.0" encoding="utf-8"?>
+<?mso-contentType ?>
+<FormTemplates xmlns="http://schemas.microsoft.com/sharepoint/v3/contenttype/forms">
+  <Display>DocumentLibraryForm</Display>
+  <Edit>DocumentLibraryForm</Edit>
+  <New>DocumentLibraryForm</New>
+</FormTemplates>
+</file>
+
+<file path=customXml/item2.xml><?xml version="1.0" encoding="utf-8"?>
+<p:properties xmlns:p="http://schemas.microsoft.com/office/2006/metadata/properties" xmlns:xsi="http://www.w3.org/2001/XMLSchema-instance" xmlns:pc="http://schemas.microsoft.com/office/infopath/2007/PartnerControls">
+  <documentManagement/>
+</p:properties>
+</file>
+
+<file path=customXml/item3.xml><?xml version="1.0" encoding="utf-8"?>
 <ct:contentTypeSchema xmlns:ct="http://schemas.microsoft.com/office/2006/metadata/contentType" xmlns:ma="http://schemas.microsoft.com/office/2006/metadata/properties/metaAttributes" ct:_="" ma:_="" ma:contentTypeName="Document" ma:contentTypeID="0x01010026CAF141239DE9489FC3DC41E672FB8A" ma:contentTypeVersion="5" ma:contentTypeDescription="Create a new document." ma:contentTypeScope="" ma:versionID="0f1152ec74eae35e808d5aff4729945a">
   <xsd:schema xmlns:xsd="http://www.w3.org/2001/XMLSchema" xmlns:xs="http://www.w3.org/2001/XMLSchema" xmlns:p="http://schemas.microsoft.com/office/2006/metadata/properties" xmlns:ns3="2a27d3ea-b411-4f68-bebe-0d2096f0552e" targetNamespace="http://schemas.microsoft.com/office/2006/metadata/properties" ma:root="true" ma:fieldsID="e935e30d4e6d0f794b5275e68c614409" ns3:_="">
     <xsd:import namespace="2a27d3ea-b411-4f68-bebe-0d2096f0552e"/>
@@ -5633,22 +8190,24 @@
 </ct:contentTypeSchema>
 </file>
 
-<file path=customXml/item2.xml><?xml version="1.0" encoding="utf-8"?>
-<p:properties xmlns:p="http://schemas.microsoft.com/office/2006/metadata/properties" xmlns:xsi="http://www.w3.org/2001/XMLSchema-instance" xmlns:pc="http://schemas.microsoft.com/office/infopath/2007/PartnerControls">
-  <documentManagement/>
-</p:properties>
+<file path=customXml/itemProps1.xml><?xml version="1.0" encoding="utf-8"?>
+<ds:datastoreItem xmlns:ds="http://schemas.openxmlformats.org/officeDocument/2006/customXml" ds:itemID="{0AD15EC8-240B-4EDA-BEEF-8511943568F9}">
+  <ds:schemaRefs>
+    <ds:schemaRef ds:uri="http://schemas.microsoft.com/sharepoint/v3/contenttype/forms"/>
+  </ds:schemaRefs>
+</ds:datastoreItem>
 </file>
 
-<file path=customXml/item3.xml><?xml version="1.0" encoding="utf-8"?>
-<?mso-contentType ?>
-<FormTemplates xmlns="http://schemas.microsoft.com/sharepoint/v3/contenttype/forms">
-  <Display>DocumentLibraryForm</Display>
-  <Edit>DocumentLibraryForm</Edit>
-  <New>DocumentLibraryForm</New>
-</FormTemplates>
+<file path=customXml/itemProps2.xml><?xml version="1.0" encoding="utf-8"?>
+<ds:datastoreItem xmlns:ds="http://schemas.openxmlformats.org/officeDocument/2006/customXml" ds:itemID="{5A06B8FB-F4EE-49B6-92DB-A72A62A8469F}">
+  <ds:schemaRefs>
+    <ds:schemaRef ds:uri="http://schemas.microsoft.com/office/2006/metadata/properties"/>
+    <ds:schemaRef ds:uri="http://schemas.microsoft.com/office/infopath/2007/PartnerControls"/>
+  </ds:schemaRefs>
+</ds:datastoreItem>
 </file>
 
-<file path=customXml/itemProps1.xml><?xml version="1.0" encoding="utf-8"?>
+<file path=customXml/itemProps3.xml><?xml version="1.0" encoding="utf-8"?>
 <ds:datastoreItem xmlns:ds="http://schemas.openxmlformats.org/officeDocument/2006/customXml" ds:itemID="{CF9D0190-2118-4D2D-9B58-2120F183E0B0}">
   <ds:schemaRefs>
     <ds:schemaRef ds:uri="http://schemas.microsoft.com/office/2006/metadata/contentType"/>
@@ -5664,21 +8223,4 @@
     <ds:schemaRef ds:uri="http://schemas.microsoft.com/internal/obd"/>
   </ds:schemaRefs>
 </ds:datastoreItem>
-</file>
-
-<file path=customXml/itemProps2.xml><?xml version="1.0" encoding="utf-8"?>
-<ds:datastoreItem xmlns:ds="http://schemas.openxmlformats.org/officeDocument/2006/customXml" ds:itemID="{5A06B8FB-F4EE-49B6-92DB-A72A62A8469F}">
-  <ds:schemaRefs>
-    <ds:schemaRef ds:uri="http://schemas.microsoft.com/office/2006/metadata/properties"/>
-    <ds:schemaRef ds:uri="http://schemas.microsoft.com/office/infopath/2007/PartnerControls"/>
-  </ds:schemaRefs>
-</ds:datastoreItem>
-</file>
-
-<file path=customXml/itemProps3.xml><?xml version="1.0" encoding="utf-8"?>
-<ds:datastoreItem xmlns:ds="http://schemas.openxmlformats.org/officeDocument/2006/customXml" ds:itemID="{0AD15EC8-240B-4EDA-BEEF-8511943568F9}">
-  <ds:schemaRefs>
-    <ds:schemaRef ds:uri="http://schemas.microsoft.com/sharepoint/v3/contenttype/forms"/>
-  </ds:schemaRefs>
-</ds:datastoreItem>
 </file>
</xml_diff>